<commit_message>
Updating design to properly reflect reality
</commit_message>
<xml_diff>
--- a/Design/Android GPS Design.docx
+++ b/Design/Android GPS Design.docx
@@ -1,6 +1,6 @@
 
 <file path=word/document.xml><?xml version="1.0" encoding="utf-8"?>
-<w:document xmlns:wpc="http://schemas.microsoft.com/office/word/2010/wordprocessingCanvas" xmlns:mc="http://schemas.openxmlformats.org/markup-compatibility/2006" xmlns:o="urn:schemas-microsoft-com:office:office" xmlns:r="http://schemas.openxmlformats.org/officeDocument/2006/relationships" xmlns:m="http://schemas.openxmlformats.org/officeDocument/2006/math" xmlns:v="urn:schemas-microsoft-com:vml" xmlns:wp14="http://schemas.microsoft.com/office/word/2010/wordprocessingDrawing" xmlns:wp="http://schemas.openxmlformats.org/drawingml/2006/wordprocessingDrawing" xmlns:w10="urn:schemas-microsoft-com:office:word" xmlns:w="http://schemas.openxmlformats.org/wordprocessingml/2006/main" xmlns:w14="http://schemas.microsoft.com/office/word/2010/wordml" xmlns:w15="http://schemas.microsoft.com/office/word/2012/wordml" xmlns:wpg="http://schemas.microsoft.com/office/word/2010/wordprocessingGroup" xmlns:wpi="http://schemas.microsoft.com/office/word/2010/wordprocessingInk" xmlns:wne="http://schemas.microsoft.com/office/word/2006/wordml" xmlns:wps="http://schemas.microsoft.com/office/word/2010/wordprocessingShape" mc:Ignorable="w14 w15 wp14">
+<w:document xmlns:ve="http://schemas.openxmlformats.org/markup-compatibility/2006" xmlns:o="urn:schemas-microsoft-com:office:office" xmlns:r="http://schemas.openxmlformats.org/officeDocument/2006/relationships" xmlns:m="http://schemas.openxmlformats.org/officeDocument/2006/math" xmlns:v="urn:schemas-microsoft-com:vml" xmlns:wp="http://schemas.openxmlformats.org/drawingml/2006/wordprocessingDrawing" xmlns:w10="urn:schemas-microsoft-com:office:word" xmlns:w="http://schemas.openxmlformats.org/wordprocessingml/2006/main" xmlns:wne="http://schemas.microsoft.com/office/word/2006/wordml">
   <w:body>
     <w:p>
       <w:pPr>
@@ -21,30 +21,45 @@
     </w:p>
     <w:p>
       <w:r>
-        <w:pict>
-          <v:shapetype id="_x0000_t75" coordsize="21600,21600" o:spt="75" o:preferrelative="t" path="m@4@5l@4@11@9@11@9@5xe" filled="f" stroked="f">
-            <v:stroke joinstyle="miter"/>
-            <v:formulas>
-              <v:f eqn="if lineDrawn pixelLineWidth 0"/>
-              <v:f eqn="sum @0 1 0"/>
-              <v:f eqn="sum 0 0 @1"/>
-              <v:f eqn="prod @2 1 2"/>
-              <v:f eqn="prod @3 21600 pixelWidth"/>
-              <v:f eqn="prod @3 21600 pixelHeight"/>
-              <v:f eqn="sum @0 0 1"/>
-              <v:f eqn="prod @6 1 2"/>
-              <v:f eqn="prod @7 21600 pixelWidth"/>
-              <v:f eqn="sum @8 21600 0"/>
-              <v:f eqn="prod @7 21600 pixelHeight"/>
-              <v:f eqn="sum @10 21600 0"/>
-            </v:formulas>
-            <v:path o:extrusionok="f" gradientshapeok="t" o:connecttype="rect"/>
-            <o:lock v:ext="edit" aspectratio="t"/>
-          </v:shapetype>
-          <v:shape id="_x0000_i1025" type="#_x0000_t75" style="width:414.75pt;height:574.5pt">
-            <v:imagedata r:id="rId5" o:title="GPSClient"/>
-          </v:shape>
-        </w:pict>
+        <w:rPr>
+          <w:noProof/>
+          <w:lang w:val="en-US" w:eastAsia="ja-JP"/>
+        </w:rPr>
+        <w:drawing>
+          <wp:inline distT="0" distB="0" distL="0" distR="0">
+            <wp:extent cx="4582165" cy="5658640"/>
+            <wp:effectExtent l="19050" t="0" r="8885" b="0"/>
+            <wp:docPr id="2" name="Picture 1" descr="GPSClient.png"/>
+            <wp:cNvGraphicFramePr>
+              <a:graphicFrameLocks xmlns:a="http://schemas.openxmlformats.org/drawingml/2006/main" noChangeAspect="1"/>
+            </wp:cNvGraphicFramePr>
+            <a:graphic xmlns:a="http://schemas.openxmlformats.org/drawingml/2006/main">
+              <a:graphicData uri="http://schemas.openxmlformats.org/drawingml/2006/picture">
+                <pic:pic xmlns:pic="http://schemas.openxmlformats.org/drawingml/2006/picture">
+                  <pic:nvPicPr>
+                    <pic:cNvPr id="0" name="GPSClient.png"/>
+                    <pic:cNvPicPr/>
+                  </pic:nvPicPr>
+                  <pic:blipFill>
+                    <a:blip r:embed="rId5" cstate="print"/>
+                    <a:stretch>
+                      <a:fillRect/>
+                    </a:stretch>
+                  </pic:blipFill>
+                  <pic:spPr>
+                    <a:xfrm>
+                      <a:off x="0" y="0"/>
+                      <a:ext cx="4582165" cy="5658640"/>
+                    </a:xfrm>
+                    <a:prstGeom prst="rect">
+                      <a:avLst/>
+                    </a:prstGeom>
+                  </pic:spPr>
+                </pic:pic>
+              </a:graphicData>
+            </a:graphic>
+          </wp:inline>
+        </w:drawing>
       </w:r>
     </w:p>
     <w:p>
@@ -52,7 +67,6 @@
         <w:pStyle w:val="Heading2"/>
       </w:pPr>
       <w:r>
-        <w:lastRenderedPageBreak/>
         <w:t>Client Pseudo:</w:t>
       </w:r>
     </w:p>
@@ -145,6 +159,24 @@
         <w:rPr>
           <w:lang w:val="en-CA"/>
         </w:rPr>
+        <w:t>Get device IP</w:t>
+      </w:r>
+    </w:p>
+    <w:p>
+      <w:pPr>
+        <w:pStyle w:val="ListParagraph"/>
+        <w:numPr>
+          <w:ilvl w:val="0"/>
+          <w:numId w:val="11"/>
+        </w:numPr>
+        <w:rPr>
+          <w:lang w:val="en-CA"/>
+        </w:rPr>
+      </w:pPr>
+      <w:r>
+        <w:rPr>
+          <w:lang w:val="en-CA"/>
+        </w:rPr>
         <w:t>Go to Request Permissions State</w:t>
       </w:r>
     </w:p>
@@ -202,6 +234,24 @@
         <w:rPr>
           <w:lang w:val="en-CA"/>
         </w:rPr>
+        <w:t>Request Internet Permissions</w:t>
+      </w:r>
+    </w:p>
+    <w:p>
+      <w:pPr>
+        <w:pStyle w:val="ListParagraph"/>
+        <w:numPr>
+          <w:ilvl w:val="0"/>
+          <w:numId w:val="12"/>
+        </w:numPr>
+        <w:rPr>
+          <w:lang w:val="en-CA"/>
+        </w:rPr>
+      </w:pPr>
+      <w:r>
+        <w:rPr>
+          <w:lang w:val="en-CA"/>
+        </w:rPr>
         <w:t>Go to Request Server IP + Port State</w:t>
       </w:r>
     </w:p>
@@ -258,14 +308,14 @@
         <w:rPr>
           <w:lang w:val="en-CA"/>
         </w:rPr>
-        <w:t>If IP is an invalid Host</w:t>
-      </w:r>
-    </w:p>
-    <w:p>
-      <w:pPr>
-        <w:pStyle w:val="ListParagraph"/>
-        <w:numPr>
-          <w:ilvl w:val="1"/>
+        <w:t>Extract Port</w:t>
+      </w:r>
+    </w:p>
+    <w:p>
+      <w:pPr>
+        <w:pStyle w:val="ListParagraph"/>
+        <w:numPr>
+          <w:ilvl w:val="0"/>
           <w:numId w:val="13"/>
         </w:numPr>
         <w:rPr>
@@ -276,61 +326,31 @@
         <w:rPr>
           <w:lang w:val="en-CA"/>
         </w:rPr>
-        <w:t>Display error message to user</w:t>
-      </w:r>
-    </w:p>
-    <w:p>
-      <w:pPr>
-        <w:pStyle w:val="ListParagraph"/>
-        <w:numPr>
-          <w:ilvl w:val="1"/>
-          <w:numId w:val="13"/>
-        </w:numPr>
+        <w:t>Go to</w:t>
+      </w:r>
+      <w:r>
         <w:rPr>
           <w:lang w:val="en-CA"/>
         </w:rPr>
-      </w:pPr>
+        <w:t xml:space="preserve"> Start</w:t>
+      </w:r>
       <w:r>
         <w:rPr>
           <w:lang w:val="en-CA"/>
         </w:rPr>
-        <w:t>Prompt for re-entry</w:t>
-      </w:r>
-    </w:p>
-    <w:p>
-      <w:pPr>
-        <w:pStyle w:val="ListParagraph"/>
-        <w:numPr>
-          <w:ilvl w:val="0"/>
-          <w:numId w:val="13"/>
-        </w:numPr>
+        <w:t xml:space="preserve"> Connection</w:t>
+      </w:r>
+      <w:r>
         <w:rPr>
           <w:lang w:val="en-CA"/>
         </w:rPr>
-      </w:pPr>
+        <w:t>s</w:t>
+      </w:r>
       <w:r>
         <w:rPr>
           <w:lang w:val="en-CA"/>
         </w:rPr>
-        <w:t>Extract Port</w:t>
-      </w:r>
-    </w:p>
-    <w:p>
-      <w:pPr>
-        <w:pStyle w:val="ListParagraph"/>
-        <w:numPr>
-          <w:ilvl w:val="0"/>
-          <w:numId w:val="13"/>
-        </w:numPr>
-        <w:rPr>
-          <w:lang w:val="en-CA"/>
-        </w:rPr>
-      </w:pPr>
-      <w:r>
-        <w:rPr>
-          <w:lang w:val="en-CA"/>
-        </w:rPr>
-        <w:t>Go to Set up TCP Connection State with IP and Port</w:t>
+        <w:t xml:space="preserve"> State with IP and Port</w:t>
       </w:r>
     </w:p>
     <w:p>
@@ -345,166 +365,34 @@
           <w:b/>
           <w:sz w:val="24"/>
         </w:rPr>
-        <w:t>SET UP TCP CONNECTION</w:t>
-      </w:r>
-    </w:p>
-    <w:p>
-      <w:r>
-        <w:t>This establishes the connection to be used by the client.</w:t>
-      </w:r>
-    </w:p>
-    <w:p>
-      <w:pPr>
-        <w:pStyle w:val="ListParagraph"/>
-        <w:numPr>
-          <w:ilvl w:val="0"/>
-          <w:numId w:val="14"/>
-        </w:numPr>
-        <w:rPr>
-          <w:lang w:val="en-CA"/>
-        </w:rPr>
-      </w:pPr>
-      <w:r>
-        <w:rPr>
-          <w:lang w:val="en-CA"/>
-        </w:rPr>
-        <w:t>Create Socket</w:t>
-      </w:r>
-    </w:p>
-    <w:p>
-      <w:pPr>
-        <w:pStyle w:val="ListParagraph"/>
-        <w:numPr>
-          <w:ilvl w:val="0"/>
-          <w:numId w:val="14"/>
-        </w:numPr>
-        <w:rPr>
-          <w:lang w:val="en-CA"/>
-        </w:rPr>
-      </w:pPr>
-      <w:r>
-        <w:rPr>
-          <w:lang w:val="en-CA"/>
-        </w:rPr>
-        <w:t>Handle Errors</w:t>
-      </w:r>
-    </w:p>
-    <w:p>
-      <w:pPr>
-        <w:pStyle w:val="ListParagraph"/>
-        <w:numPr>
-          <w:ilvl w:val="0"/>
-          <w:numId w:val="14"/>
-        </w:numPr>
-        <w:rPr>
-          <w:lang w:val="en-CA"/>
-        </w:rPr>
-      </w:pPr>
-      <w:r>
-        <w:rPr>
-          <w:lang w:val="en-CA"/>
-        </w:rPr>
-        <w:t>Go to start GPS thread</w:t>
-      </w:r>
-    </w:p>
-    <w:p>
-      <w:pPr>
-        <w:pStyle w:val="ListParagraph"/>
-        <w:numPr>
-          <w:ilvl w:val="0"/>
-          <w:numId w:val="14"/>
-        </w:numPr>
-        <w:rPr>
-          <w:lang w:val="en-CA"/>
-        </w:rPr>
-      </w:pPr>
-      <w:r>
-        <w:rPr>
-          <w:lang w:val="en-CA"/>
-        </w:rPr>
-        <w:t xml:space="preserve">Wait for </w:t>
-      </w:r>
-      <w:proofErr w:type="spellStart"/>
-      <w:r>
-        <w:rPr>
-          <w:lang w:val="en-CA"/>
-        </w:rPr>
-        <w:t>Config</w:t>
-      </w:r>
-      <w:proofErr w:type="spellEnd"/>
-      <w:r>
-        <w:rPr>
-          <w:lang w:val="en-CA"/>
-        </w:rPr>
-        <w:t xml:space="preserve"> button press</w:t>
-      </w:r>
-    </w:p>
-    <w:p>
-      <w:pPr>
-        <w:pStyle w:val="ListParagraph"/>
-        <w:numPr>
-          <w:ilvl w:val="1"/>
-          <w:numId w:val="14"/>
-        </w:numPr>
-        <w:rPr>
-          <w:lang w:val="en-CA"/>
-        </w:rPr>
-      </w:pPr>
-      <w:r>
-        <w:rPr>
-          <w:lang w:val="en-CA"/>
-        </w:rPr>
-        <w:t xml:space="preserve">Go to Open </w:t>
-      </w:r>
-      <w:proofErr w:type="spellStart"/>
-      <w:r>
-        <w:rPr>
-          <w:lang w:val="en-CA"/>
-        </w:rPr>
-        <w:t>Config</w:t>
-      </w:r>
-      <w:proofErr w:type="spellEnd"/>
-      <w:r>
-        <w:rPr>
-          <w:lang w:val="en-CA"/>
-        </w:rPr>
-        <w:t xml:space="preserve"> Menu State</w:t>
-      </w:r>
-    </w:p>
-    <w:p>
-      <w:pPr>
+        <w:t>START</w:t>
+      </w:r>
+      <w:r>
         <w:rPr>
           <w:b/>
           <w:sz w:val="24"/>
         </w:rPr>
-      </w:pPr>
+        <w:t xml:space="preserve"> CONNECTION</w:t>
+      </w:r>
       <w:r>
         <w:rPr>
           <w:b/>
           <w:sz w:val="24"/>
         </w:rPr>
-        <w:t>START GPS THREAD</w:t>
-      </w:r>
-    </w:p>
-    <w:p>
-      <w:r>
-        <w:t xml:space="preserve">This state creates a thread that runs a continuous loop of </w:t>
-      </w:r>
-      <w:proofErr w:type="gramStart"/>
-      <w:r>
-        <w:t>Getting</w:t>
-      </w:r>
-      <w:proofErr w:type="gramEnd"/>
-      <w:r>
-        <w:t xml:space="preserve"> the GPS data, then sending it to the server.</w:t>
-      </w:r>
-    </w:p>
-    <w:p>
-      <w:pPr>
-        <w:pStyle w:val="ListParagraph"/>
-        <w:numPr>
-          <w:ilvl w:val="0"/>
-          <w:numId w:val="15"/>
+        <w:t>S</w:t>
+      </w:r>
+    </w:p>
+    <w:p>
+      <w:r>
+        <w:t>This establishes the connection to be used by the client.</w:t>
+      </w:r>
+    </w:p>
+    <w:p>
+      <w:pPr>
+        <w:pStyle w:val="ListParagraph"/>
+        <w:numPr>
+          <w:ilvl w:val="0"/>
+          <w:numId w:val="14"/>
         </w:numPr>
         <w:rPr>
           <w:lang w:val="en-CA"/>
@@ -514,15 +402,15 @@
         <w:rPr>
           <w:lang w:val="en-CA"/>
         </w:rPr>
-        <w:t>Create thread with start point at the GPS data state</w:t>
-      </w:r>
-    </w:p>
-    <w:p>
-      <w:pPr>
-        <w:pStyle w:val="ListParagraph"/>
-        <w:numPr>
-          <w:ilvl w:val="0"/>
-          <w:numId w:val="15"/>
+        <w:t>Parse IP and Port to usable states</w:t>
+      </w:r>
+    </w:p>
+    <w:p>
+      <w:pPr>
+        <w:pStyle w:val="ListParagraph"/>
+        <w:numPr>
+          <w:ilvl w:val="0"/>
+          <w:numId w:val="14"/>
         </w:numPr>
         <w:rPr>
           <w:lang w:val="en-CA"/>
@@ -532,15 +420,15 @@
         <w:rPr>
           <w:lang w:val="en-CA"/>
         </w:rPr>
-        <w:t>Perform Error checking</w:t>
-      </w:r>
-    </w:p>
-    <w:p>
-      <w:pPr>
-        <w:pStyle w:val="ListParagraph"/>
-        <w:numPr>
-          <w:ilvl w:val="0"/>
-          <w:numId w:val="15"/>
+        <w:t>Handle Errors</w:t>
+      </w:r>
+    </w:p>
+    <w:p>
+      <w:pPr>
+        <w:pStyle w:val="ListParagraph"/>
+        <w:numPr>
+          <w:ilvl w:val="0"/>
+          <w:numId w:val="14"/>
         </w:numPr>
         <w:rPr>
           <w:lang w:val="en-CA"/>
@@ -550,15 +438,15 @@
         <w:rPr>
           <w:lang w:val="en-CA"/>
         </w:rPr>
-        <w:t>Start Thread</w:t>
-      </w:r>
-    </w:p>
-    <w:p>
-      <w:pPr>
-        <w:pStyle w:val="ListParagraph"/>
-        <w:numPr>
-          <w:ilvl w:val="0"/>
-          <w:numId w:val="15"/>
+        <w:t>Start Connect Task with IP address and port</w:t>
+      </w:r>
+    </w:p>
+    <w:p>
+      <w:pPr>
+        <w:pStyle w:val="ListParagraph"/>
+        <w:numPr>
+          <w:ilvl w:val="0"/>
+          <w:numId w:val="14"/>
         </w:numPr>
         <w:rPr>
           <w:lang w:val="en-CA"/>
@@ -568,8 +456,7 @@
         <w:rPr>
           <w:lang w:val="en-CA"/>
         </w:rPr>
-        <w:lastRenderedPageBreak/>
-        <w:t>Return to the Set up TCP connection State</w:t>
+        <w:t>Request GPS updates, using Get Data State as the update handler</w:t>
       </w:r>
     </w:p>
     <w:p>
@@ -584,12 +471,22 @@
           <w:b/>
           <w:sz w:val="24"/>
         </w:rPr>
-        <w:t>GET GPS DATA</w:t>
-      </w:r>
-    </w:p>
-    <w:p>
-      <w:r>
-        <w:t xml:space="preserve">This state executes as a forever loop that reads the GPS data, then sends it to the server. </w:t>
+        <w:t>GET</w:t>
+      </w:r>
+      <w:r>
+        <w:rPr>
+          <w:b/>
+          <w:sz w:val="24"/>
+        </w:rPr>
+        <w:t xml:space="preserve"> DATA</w:t>
+      </w:r>
+    </w:p>
+    <w:p>
+      <w:r>
+        <w:t xml:space="preserve">This state </w:t>
+      </w:r>
+      <w:r>
+        <w:t>serves as the callback function that is used whenever the system detects a location update</w:t>
       </w:r>
     </w:p>
     <w:p>
@@ -607,7 +504,7 @@
         <w:rPr>
           <w:lang w:val="en-CA"/>
         </w:rPr>
-        <w:t>Subscribe to location updates</w:t>
+        <w:t>Parse location update for latitude and longitude</w:t>
       </w:r>
     </w:p>
     <w:p>
@@ -625,7 +522,25 @@
         <w:rPr>
           <w:lang w:val="en-CA"/>
         </w:rPr>
-        <w:t>While true</w:t>
+        <w:t>Create a message containing device IP, latitude and longitude</w:t>
+      </w:r>
+    </w:p>
+    <w:p>
+      <w:pPr>
+        <w:pStyle w:val="ListParagraph"/>
+        <w:numPr>
+          <w:ilvl w:val="0"/>
+          <w:numId w:val="16"/>
+        </w:numPr>
+        <w:rPr>
+          <w:lang w:val="en-CA"/>
+        </w:rPr>
+      </w:pPr>
+      <w:r>
+        <w:rPr>
+          <w:lang w:val="en-CA"/>
+        </w:rPr>
+        <w:t>If Connection is set up</w:t>
       </w:r>
     </w:p>
     <w:p>
@@ -643,25 +558,7 @@
         <w:rPr>
           <w:lang w:val="en-CA"/>
         </w:rPr>
-        <w:t>Request location update</w:t>
-      </w:r>
-    </w:p>
-    <w:p>
-      <w:pPr>
-        <w:pStyle w:val="ListParagraph"/>
-        <w:numPr>
-          <w:ilvl w:val="1"/>
-          <w:numId w:val="16"/>
-        </w:numPr>
-        <w:rPr>
-          <w:lang w:val="en-CA"/>
-        </w:rPr>
-      </w:pPr>
-      <w:r>
-        <w:rPr>
-          <w:lang w:val="en-CA"/>
-        </w:rPr>
-        <w:t>Go to Send GPS data State with current Location</w:t>
+        <w:t>Go to Send Data state with message</w:t>
       </w:r>
     </w:p>
     <w:p>
@@ -676,287 +573,177 @@
           <w:b/>
           <w:sz w:val="24"/>
         </w:rPr>
-        <w:t>SEND GPS DATA</w:t>
-      </w:r>
-    </w:p>
-    <w:p>
-      <w:r>
-        <w:t>This state takes the passed in location and echoes it to the server.</w:t>
-      </w:r>
-    </w:p>
-    <w:p>
-      <w:pPr>
-        <w:pStyle w:val="ListParagraph"/>
-        <w:numPr>
-          <w:ilvl w:val="0"/>
-          <w:numId w:val="17"/>
-        </w:numPr>
-        <w:rPr>
-          <w:lang w:val="en-CA"/>
-        </w:rPr>
-      </w:pPr>
-      <w:r>
-        <w:rPr>
-          <w:lang w:val="en-CA"/>
-        </w:rPr>
-        <w:t>Parse location for desired fields</w:t>
-      </w:r>
-    </w:p>
-    <w:p>
-      <w:pPr>
-        <w:pStyle w:val="ListParagraph"/>
-        <w:numPr>
-          <w:ilvl w:val="0"/>
-          <w:numId w:val="17"/>
-        </w:numPr>
-        <w:rPr>
-          <w:lang w:val="en-CA"/>
-        </w:rPr>
-      </w:pPr>
-      <w:r>
-        <w:rPr>
-          <w:lang w:val="en-CA"/>
-        </w:rPr>
-        <w:t>create message</w:t>
-      </w:r>
-    </w:p>
-    <w:p>
-      <w:pPr>
-        <w:pStyle w:val="ListParagraph"/>
-        <w:numPr>
-          <w:ilvl w:val="0"/>
-          <w:numId w:val="17"/>
-        </w:numPr>
-        <w:rPr>
-          <w:lang w:val="en-CA"/>
-        </w:rPr>
-      </w:pPr>
-      <w:r>
-        <w:rPr>
-          <w:lang w:val="en-CA"/>
-        </w:rPr>
-        <w:t>append phone IP to message</w:t>
-      </w:r>
-    </w:p>
-    <w:p>
-      <w:pPr>
-        <w:pStyle w:val="ListParagraph"/>
-        <w:numPr>
-          <w:ilvl w:val="0"/>
-          <w:numId w:val="17"/>
-        </w:numPr>
-        <w:rPr>
-          <w:lang w:val="en-CA"/>
-        </w:rPr>
-      </w:pPr>
-      <w:r>
-        <w:rPr>
-          <w:lang w:val="en-CA"/>
-        </w:rPr>
-        <w:t>append location data to message</w:t>
-      </w:r>
-    </w:p>
-    <w:p>
-      <w:pPr>
-        <w:pStyle w:val="ListParagraph"/>
-        <w:numPr>
-          <w:ilvl w:val="0"/>
-          <w:numId w:val="17"/>
-        </w:numPr>
-        <w:rPr>
-          <w:lang w:val="en-CA"/>
-        </w:rPr>
-      </w:pPr>
-      <w:proofErr w:type="gramStart"/>
-      <w:r>
-        <w:rPr>
-          <w:lang w:val="en-CA"/>
-        </w:rPr>
-        <w:t>write</w:t>
-      </w:r>
-      <w:proofErr w:type="gramEnd"/>
-      <w:r>
-        <w:rPr>
-          <w:lang w:val="en-CA"/>
-        </w:rPr>
-        <w:t xml:space="preserve"> message to server.</w:t>
-      </w:r>
-    </w:p>
-    <w:p>
-      <w:pPr>
+        <w:t>SEND</w:t>
+      </w:r>
+      <w:r>
         <w:rPr>
           <w:b/>
           <w:sz w:val="24"/>
         </w:rPr>
-      </w:pPr>
-      <w:r>
+        <w:t xml:space="preserve"> DATA</w:t>
+      </w:r>
+    </w:p>
+    <w:p>
+      <w:r>
+        <w:t>This state takes the passed in</w:t>
+      </w:r>
+      <w:r>
+        <w:t xml:space="preserve"> message</w:t>
+      </w:r>
+      <w:r>
+        <w:t xml:space="preserve"> and echoes it to the server.</w:t>
+      </w:r>
+    </w:p>
+    <w:p>
+      <w:pPr>
+        <w:pStyle w:val="ListParagraph"/>
+        <w:numPr>
+          <w:ilvl w:val="0"/>
+          <w:numId w:val="17"/>
+        </w:numPr>
+        <w:rPr>
+          <w:lang w:val="en-CA"/>
+        </w:rPr>
+      </w:pPr>
+      <w:r>
+        <w:rPr>
+          <w:lang w:val="en-CA"/>
+        </w:rPr>
+        <w:t>Access server input stream</w:t>
+      </w:r>
+    </w:p>
+    <w:p>
+      <w:pPr>
+        <w:pStyle w:val="ListParagraph"/>
+        <w:numPr>
+          <w:ilvl w:val="0"/>
+          <w:numId w:val="17"/>
+        </w:numPr>
+        <w:rPr>
+          <w:lang w:val="en-CA"/>
+        </w:rPr>
+      </w:pPr>
+      <w:r>
+        <w:rPr>
+          <w:lang w:val="en-CA"/>
+        </w:rPr>
+        <w:t>write message to server.</w:t>
+      </w:r>
+    </w:p>
+    <w:p>
+      <w:pPr>
         <w:rPr>
           <w:b/>
           <w:sz w:val="24"/>
         </w:rPr>
-        <w:t>OPEN CONFIG MENU</w:t>
-      </w:r>
-    </w:p>
-    <w:p>
-      <w:r>
-        <w:t xml:space="preserve">This state opens a simple </w:t>
-      </w:r>
-      <w:proofErr w:type="spellStart"/>
-      <w:r>
-        <w:t>config</w:t>
-      </w:r>
-      <w:proofErr w:type="spellEnd"/>
-      <w:r>
-        <w:t xml:space="preserve"> menu that allows the user to alter their settings for acquiring GPS data.</w:t>
-      </w:r>
-    </w:p>
-    <w:p>
-      <w:pPr>
-        <w:pStyle w:val="ListParagraph"/>
-        <w:numPr>
-          <w:ilvl w:val="0"/>
-          <w:numId w:val="18"/>
-        </w:numPr>
-        <w:rPr>
-          <w:lang w:val="en-CA"/>
-        </w:rPr>
-      </w:pPr>
-      <w:r>
-        <w:rPr>
-          <w:lang w:val="en-CA"/>
-        </w:rPr>
-        <w:t>Open Menu fragment</w:t>
-      </w:r>
-    </w:p>
-    <w:p>
-      <w:pPr>
-        <w:pStyle w:val="ListParagraph"/>
-        <w:numPr>
-          <w:ilvl w:val="0"/>
-          <w:numId w:val="18"/>
-        </w:numPr>
-        <w:rPr>
-          <w:lang w:val="en-CA"/>
-        </w:rPr>
-      </w:pPr>
-      <w:r>
-        <w:rPr>
-          <w:lang w:val="en-CA"/>
-        </w:rPr>
-        <w:t>Store user selections</w:t>
-      </w:r>
-    </w:p>
-    <w:p>
-      <w:pPr>
-        <w:pStyle w:val="ListParagraph"/>
-        <w:numPr>
-          <w:ilvl w:val="0"/>
-          <w:numId w:val="18"/>
-        </w:numPr>
-        <w:rPr>
-          <w:lang w:val="en-CA"/>
-        </w:rPr>
-      </w:pPr>
-      <w:r>
-        <w:rPr>
-          <w:lang w:val="en-CA"/>
-        </w:rPr>
-        <w:t>wait for user to hit save button</w:t>
-      </w:r>
-    </w:p>
-    <w:p>
-      <w:pPr>
-        <w:pStyle w:val="ListParagraph"/>
-        <w:numPr>
-          <w:ilvl w:val="1"/>
-          <w:numId w:val="18"/>
-        </w:numPr>
-        <w:rPr>
-          <w:lang w:val="en-CA"/>
-        </w:rPr>
-      </w:pPr>
-      <w:r>
-        <w:rPr>
-          <w:lang w:val="en-CA"/>
-        </w:rPr>
-        <w:t>Go to Change settings state with Selections</w:t>
-      </w:r>
-    </w:p>
-    <w:p>
-      <w:pPr>
+      </w:pPr>
+      <w:r>
         <w:rPr>
           <w:b/>
           <w:sz w:val="24"/>
         </w:rPr>
-      </w:pPr>
-      <w:r>
-        <w:rPr>
-          <w:b/>
-          <w:sz w:val="24"/>
-        </w:rPr>
-        <w:t>CHANGE SETTINGS</w:t>
-      </w:r>
-    </w:p>
-    <w:p>
-      <w:r>
-        <w:t>This state takes the users selections and applies them to the GPS criteria.</w:t>
-      </w:r>
-    </w:p>
-    <w:p>
-      <w:pPr>
-        <w:pStyle w:val="ListParagraph"/>
-        <w:numPr>
-          <w:ilvl w:val="0"/>
-          <w:numId w:val="19"/>
-        </w:numPr>
-        <w:rPr>
-          <w:lang w:val="en-CA"/>
-        </w:rPr>
-      </w:pPr>
-      <w:r>
-        <w:rPr>
-          <w:lang w:val="en-CA"/>
-        </w:rPr>
-        <w:t>Parse user selections</w:t>
-      </w:r>
-    </w:p>
-    <w:p>
-      <w:pPr>
-        <w:pStyle w:val="ListParagraph"/>
-        <w:numPr>
-          <w:ilvl w:val="0"/>
-          <w:numId w:val="19"/>
-        </w:numPr>
-        <w:rPr>
-          <w:lang w:val="en-CA"/>
-        </w:rPr>
-      </w:pPr>
-      <w:r>
-        <w:rPr>
-          <w:lang w:val="en-CA"/>
-        </w:rPr>
-        <w:t>Update existing settings</w:t>
-      </w:r>
-    </w:p>
-    <w:p>
-      <w:pPr>
-        <w:pStyle w:val="ListParagraph"/>
-        <w:numPr>
-          <w:ilvl w:val="0"/>
-          <w:numId w:val="19"/>
-        </w:numPr>
-        <w:rPr>
-          <w:lang w:val="en-CA"/>
-        </w:rPr>
-      </w:pPr>
-      <w:r>
-        <w:rPr>
-          <w:lang w:val="en-CA"/>
-        </w:rPr>
-        <w:t>Close menu</w:t>
-      </w:r>
-    </w:p>
-    <w:p/>
+        <w:t>CONNECT TASK</w:t>
+      </w:r>
+    </w:p>
+    <w:p>
+      <w:r>
+        <w:t>This state represents the steps needed to actually connect to our server, which due to android limitations must be implemented on its own thread.</w:t>
+      </w:r>
+    </w:p>
+    <w:p>
+      <w:pPr>
+        <w:pStyle w:val="ListParagraph"/>
+        <w:numPr>
+          <w:ilvl w:val="0"/>
+          <w:numId w:val="30"/>
+        </w:numPr>
+      </w:pPr>
+      <w:r>
+        <w:t>Parse IP and port</w:t>
+      </w:r>
+    </w:p>
+    <w:p>
+      <w:pPr>
+        <w:pStyle w:val="ListParagraph"/>
+        <w:numPr>
+          <w:ilvl w:val="0"/>
+          <w:numId w:val="30"/>
+        </w:numPr>
+      </w:pPr>
+      <w:r>
+        <w:lastRenderedPageBreak/>
+        <w:t>Attempt to connect</w:t>
+      </w:r>
+    </w:p>
+    <w:p>
+      <w:pPr>
+        <w:pStyle w:val="ListParagraph"/>
+        <w:numPr>
+          <w:ilvl w:val="0"/>
+          <w:numId w:val="30"/>
+        </w:numPr>
+      </w:pPr>
+      <w:r>
+        <w:t>If connection failed</w:t>
+      </w:r>
+    </w:p>
+    <w:p>
+      <w:pPr>
+        <w:pStyle w:val="ListParagraph"/>
+        <w:numPr>
+          <w:ilvl w:val="1"/>
+          <w:numId w:val="30"/>
+        </w:numPr>
+      </w:pPr>
+      <w:r>
+        <w:t>disable GPS updates</w:t>
+      </w:r>
+    </w:p>
+    <w:p>
+      <w:pPr>
+        <w:pStyle w:val="ListParagraph"/>
+        <w:numPr>
+          <w:ilvl w:val="0"/>
+          <w:numId w:val="30"/>
+        </w:numPr>
+      </w:pPr>
+      <w:r>
+        <w:t>While GPS updates are on</w:t>
+      </w:r>
+    </w:p>
+    <w:p>
+      <w:pPr>
+        <w:pStyle w:val="ListParagraph"/>
+        <w:numPr>
+          <w:ilvl w:val="1"/>
+          <w:numId w:val="30"/>
+        </w:numPr>
+      </w:pPr>
+      <w:r>
+        <w:t>Ensure GPS update status is current (</w:t>
+      </w:r>
+      <w:r>
+        <w:rPr>
+          <w:i/>
+        </w:rPr>
+        <w:t>thread consideration</w:t>
+      </w:r>
+      <w:r>
+        <w:t>)</w:t>
+      </w:r>
+    </w:p>
+    <w:p>
+      <w:pPr>
+        <w:pStyle w:val="ListParagraph"/>
+        <w:numPr>
+          <w:ilvl w:val="0"/>
+          <w:numId w:val="30"/>
+        </w:numPr>
+      </w:pPr>
+      <w:r>
+        <w:t>Close Socket</w:t>
+      </w:r>
+    </w:p>
     <w:p>
       <w:r>
         <w:br w:type="page"/>
@@ -975,7 +762,7 @@
       <w:r>
         <w:rPr>
           <w:noProof/>
-          <w:lang w:eastAsia="en-CA"/>
+          <w:lang w:val="en-US" w:eastAsia="ja-JP"/>
         </w:rPr>
         <w:drawing>
           <wp:anchor distT="0" distB="0" distL="114300" distR="114300" simplePos="0" relativeHeight="251658240" behindDoc="1" locked="0" layoutInCell="1" allowOverlap="1">
@@ -1077,10 +864,10 @@
                     </pic:cNvPicPr>
                   </pic:nvPicPr>
                   <pic:blipFill>
-                    <a:blip r:embed="rId6">
+                    <a:blip r:embed="rId6" cstate="print">
                       <a:extLst>
                         <a:ext uri="{28A0092B-C50C-407E-A947-70E740481C1C}">
-                          <a14:useLocalDpi xmlns:a14="http://schemas.microsoft.com/office/drawing/2010/main" val="0"/>
+                          <a14:useLocalDpi xmlns:a14="http://schemas.microsoft.com/office/drawing/2010/main" xmlns:wps="http://schemas.microsoft.com/office/word/2010/wordprocessingShape" xmlns:wpi="http://schemas.microsoft.com/office/word/2010/wordprocessingInk" xmlns:wpg="http://schemas.microsoft.com/office/word/2010/wordprocessingGroup" xmlns:w15="http://schemas.microsoft.com/office/word/2012/wordml" xmlns:w14="http://schemas.microsoft.com/office/word/2010/wordml" xmlns:w="http://schemas.openxmlformats.org/wordprocessingml/2006/main" xmlns:w10="urn:schemas-microsoft-com:office:word" xmlns:wp14="http://schemas.microsoft.com/office/word/2010/wordprocessingDrawing" xmlns:v="urn:schemas-microsoft-com:vml" xmlns:o="urn:schemas-microsoft-com:office:office" xmlns:mc="http://schemas.openxmlformats.org/markup-compatibility/2006" xmlns:wpc="http://schemas.microsoft.com/office/word/2010/wordprocessingCanvas" xmlns="" val="0"/>
                         </a:ext>
                       </a:extLst>
                     </a:blip>
@@ -1178,7 +965,15 @@
         </w:numPr>
       </w:pPr>
       <w:r>
-        <w:t xml:space="preserve">Compare with username and password credentials saved in webserver </w:t>
+        <w:t xml:space="preserve">Compare with username and password credentials saved in </w:t>
+      </w:r>
+      <w:proofErr w:type="spellStart"/>
+      <w:r>
+        <w:t>webserver</w:t>
+      </w:r>
+      <w:proofErr w:type="spellEnd"/>
+      <w:r>
+        <w:t xml:space="preserve"> </w:t>
       </w:r>
       <w:proofErr w:type="spellStart"/>
       <w:r>
@@ -1253,13 +1048,8 @@
           <w:numId w:val="21"/>
         </w:numPr>
       </w:pPr>
-      <w:proofErr w:type="spellStart"/>
-      <w:r>
-        <w:t>Init</w:t>
-      </w:r>
-      <w:proofErr w:type="spellEnd"/>
-      <w:r>
-        <w:t xml:space="preserve"> Google Maps API key</w:t>
+      <w:r>
+        <w:t>Init Google Maps API key</w:t>
       </w:r>
     </w:p>
     <w:p>
@@ -1413,10 +1203,29 @@
     <w:p>
       <w:r>
         <w:object w:dxaOrig="7058" w:dyaOrig="9269">
-          <v:shape id="_x0000_i1026" type="#_x0000_t75" style="width:353.25pt;height:463.5pt" o:ole="">
+          <v:shapetype id="_x0000_t75" coordsize="21600,21600" o:spt="75" o:preferrelative="t" path="m@4@5l@4@11@9@11@9@5xe" filled="f" stroked="f">
+            <v:stroke joinstyle="miter"/>
+            <v:formulas>
+              <v:f eqn="if lineDrawn pixelLineWidth 0"/>
+              <v:f eqn="sum @0 1 0"/>
+              <v:f eqn="sum 0 0 @1"/>
+              <v:f eqn="prod @2 1 2"/>
+              <v:f eqn="prod @3 21600 pixelWidth"/>
+              <v:f eqn="prod @3 21600 pixelHeight"/>
+              <v:f eqn="sum @0 0 1"/>
+              <v:f eqn="prod @6 1 2"/>
+              <v:f eqn="prod @7 21600 pixelWidth"/>
+              <v:f eqn="sum @8 21600 0"/>
+              <v:f eqn="prod @7 21600 pixelHeight"/>
+              <v:f eqn="sum @10 21600 0"/>
+            </v:formulas>
+            <v:path o:extrusionok="f" gradientshapeok="t" o:connecttype="rect"/>
+            <o:lock v:ext="edit" aspectratio="t"/>
+          </v:shapetype>
+          <v:shape id="_x0000_i1025" type="#_x0000_t75" style="width:353.25pt;height:463.5pt" o:ole="">
             <v:imagedata r:id="rId7" o:title=""/>
           </v:shape>
-          <o:OLEObject Type="Embed" ProgID="Visio.Drawing.11" ShapeID="_x0000_i1026" DrawAspect="Content" ObjectID="_1551208474" r:id="rId8"/>
+          <o:OLEObject Type="Embed" ProgID="Visio.Drawing.11" ShapeID="_x0000_i1025" DrawAspect="Content" ObjectID="_1551953861" r:id="rId8"/>
         </w:object>
       </w:r>
     </w:p>
@@ -2036,8 +1845,8 @@
 </file>
 
 <file path=word/numbering.xml><?xml version="1.0" encoding="utf-8"?>
-<w:numbering xmlns:wpc="http://schemas.microsoft.com/office/word/2010/wordprocessingCanvas" xmlns:mc="http://schemas.openxmlformats.org/markup-compatibility/2006" xmlns:o="urn:schemas-microsoft-com:office:office" xmlns:r="http://schemas.openxmlformats.org/officeDocument/2006/relationships" xmlns:m="http://schemas.openxmlformats.org/officeDocument/2006/math" xmlns:v="urn:schemas-microsoft-com:vml" xmlns:wp14="http://schemas.microsoft.com/office/word/2010/wordprocessingDrawing" xmlns:wp="http://schemas.openxmlformats.org/drawingml/2006/wordprocessingDrawing" xmlns:w10="urn:schemas-microsoft-com:office:word" xmlns:w="http://schemas.openxmlformats.org/wordprocessingml/2006/main" xmlns:w14="http://schemas.microsoft.com/office/word/2010/wordml" xmlns:w15="http://schemas.microsoft.com/office/word/2012/wordml" xmlns:wpg="http://schemas.microsoft.com/office/word/2010/wordprocessingGroup" xmlns:wpi="http://schemas.microsoft.com/office/word/2010/wordprocessingInk" xmlns:wne="http://schemas.microsoft.com/office/word/2006/wordml" xmlns:wps="http://schemas.microsoft.com/office/word/2010/wordprocessingShape" mc:Ignorable="w14 w15 wp14">
-  <w:abstractNum w:abstractNumId="0" w15:restartNumberingAfterBreak="0">
+<w:numbering xmlns:ve="http://schemas.openxmlformats.org/markup-compatibility/2006" xmlns:o="urn:schemas-microsoft-com:office:office" xmlns:r="http://schemas.openxmlformats.org/officeDocument/2006/relationships" xmlns:m="http://schemas.openxmlformats.org/officeDocument/2006/math" xmlns:v="urn:schemas-microsoft-com:vml" xmlns:wp="http://schemas.openxmlformats.org/drawingml/2006/wordprocessingDrawing" xmlns:w10="urn:schemas-microsoft-com:office:word" xmlns:w="http://schemas.openxmlformats.org/wordprocessingml/2006/main" xmlns:wne="http://schemas.microsoft.com/office/word/2006/wordml">
+  <w:abstractNum w:abstractNumId="0">
     <w:nsid w:val="016371A9"/>
     <w:multiLevelType w:val="multilevel"/>
     <w:tmpl w:val="1009001D"/>
@@ -2123,7 +1932,7 @@
       </w:pPr>
     </w:lvl>
   </w:abstractNum>
-  <w:abstractNum w:abstractNumId="1" w15:restartNumberingAfterBreak="0">
+  <w:abstractNum w:abstractNumId="1">
     <w:nsid w:val="05070309"/>
     <w:multiLevelType w:val="multilevel"/>
     <w:tmpl w:val="1009001D"/>
@@ -2209,7 +2018,7 @@
       </w:pPr>
     </w:lvl>
   </w:abstractNum>
-  <w:abstractNum w:abstractNumId="2" w15:restartNumberingAfterBreak="0">
+  <w:abstractNum w:abstractNumId="2">
     <w:nsid w:val="05D458DF"/>
     <w:multiLevelType w:val="multilevel"/>
     <w:tmpl w:val="1009001D"/>
@@ -2295,7 +2104,7 @@
       </w:pPr>
     </w:lvl>
   </w:abstractNum>
-  <w:abstractNum w:abstractNumId="3" w15:restartNumberingAfterBreak="0">
+  <w:abstractNum w:abstractNumId="3">
     <w:nsid w:val="13124B60"/>
     <w:multiLevelType w:val="multilevel"/>
     <w:tmpl w:val="1009001D"/>
@@ -2381,7 +2190,7 @@
       </w:pPr>
     </w:lvl>
   </w:abstractNum>
-  <w:abstractNum w:abstractNumId="4" w15:restartNumberingAfterBreak="0">
+  <w:abstractNum w:abstractNumId="4">
     <w:nsid w:val="13EC0537"/>
     <w:multiLevelType w:val="hybridMultilevel"/>
     <w:tmpl w:val="8C340C00"/>
@@ -2494,7 +2303,7 @@
       </w:rPr>
     </w:lvl>
   </w:abstractNum>
-  <w:abstractNum w:abstractNumId="5" w15:restartNumberingAfterBreak="0">
+  <w:abstractNum w:abstractNumId="5">
     <w:nsid w:val="1A3C1E77"/>
     <w:multiLevelType w:val="hybridMultilevel"/>
     <w:tmpl w:val="01FA42EA"/>
@@ -2607,7 +2416,7 @@
       </w:rPr>
     </w:lvl>
   </w:abstractNum>
-  <w:abstractNum w:abstractNumId="6" w15:restartNumberingAfterBreak="0">
+  <w:abstractNum w:abstractNumId="6">
     <w:nsid w:val="1C9778DB"/>
     <w:multiLevelType w:val="multilevel"/>
     <w:tmpl w:val="1009001D"/>
@@ -2693,7 +2502,7 @@
       </w:pPr>
     </w:lvl>
   </w:abstractNum>
-  <w:abstractNum w:abstractNumId="7" w15:restartNumberingAfterBreak="0">
+  <w:abstractNum w:abstractNumId="7">
     <w:nsid w:val="1ED32A3C"/>
     <w:multiLevelType w:val="multilevel"/>
     <w:tmpl w:val="1009001D"/>
@@ -2779,7 +2588,7 @@
       </w:pPr>
     </w:lvl>
   </w:abstractNum>
-  <w:abstractNum w:abstractNumId="8" w15:restartNumberingAfterBreak="0">
+  <w:abstractNum w:abstractNumId="8">
     <w:nsid w:val="200051F2"/>
     <w:multiLevelType w:val="multilevel"/>
     <w:tmpl w:val="1009001D"/>
@@ -2865,7 +2674,7 @@
       </w:pPr>
     </w:lvl>
   </w:abstractNum>
-  <w:abstractNum w:abstractNumId="9" w15:restartNumberingAfterBreak="0">
+  <w:abstractNum w:abstractNumId="9">
     <w:nsid w:val="2A581E25"/>
     <w:multiLevelType w:val="multilevel"/>
     <w:tmpl w:val="1009001D"/>
@@ -2951,7 +2760,7 @@
       </w:pPr>
     </w:lvl>
   </w:abstractNum>
-  <w:abstractNum w:abstractNumId="10" w15:restartNumberingAfterBreak="0">
+  <w:abstractNum w:abstractNumId="10">
     <w:nsid w:val="2AEF4481"/>
     <w:multiLevelType w:val="multilevel"/>
     <w:tmpl w:val="F63CFEAC"/>
@@ -3040,7 +2849,7 @@
       </w:pPr>
     </w:lvl>
   </w:abstractNum>
-  <w:abstractNum w:abstractNumId="11" w15:restartNumberingAfterBreak="0">
+  <w:abstractNum w:abstractNumId="11">
     <w:nsid w:val="2BD84720"/>
     <w:multiLevelType w:val="hybridMultilevel"/>
     <w:tmpl w:val="9C448E1C"/>
@@ -3153,7 +2962,7 @@
       </w:rPr>
     </w:lvl>
   </w:abstractNum>
-  <w:abstractNum w:abstractNumId="12" w15:restartNumberingAfterBreak="0">
+  <w:abstractNum w:abstractNumId="12">
     <w:nsid w:val="2E900FF4"/>
     <w:multiLevelType w:val="hybridMultilevel"/>
     <w:tmpl w:val="811C7A00"/>
@@ -3266,7 +3075,7 @@
       </w:rPr>
     </w:lvl>
   </w:abstractNum>
-  <w:abstractNum w:abstractNumId="13" w15:restartNumberingAfterBreak="0">
+  <w:abstractNum w:abstractNumId="13">
     <w:nsid w:val="2FE06983"/>
     <w:multiLevelType w:val="multilevel"/>
     <w:tmpl w:val="1009001D"/>
@@ -3352,7 +3161,7 @@
       </w:pPr>
     </w:lvl>
   </w:abstractNum>
-  <w:abstractNum w:abstractNumId="14" w15:restartNumberingAfterBreak="0">
+  <w:abstractNum w:abstractNumId="14">
     <w:nsid w:val="31456BA0"/>
     <w:multiLevelType w:val="hybridMultilevel"/>
     <w:tmpl w:val="DD20C262"/>
@@ -3464,7 +3273,7 @@
       </w:rPr>
     </w:lvl>
   </w:abstractNum>
-  <w:abstractNum w:abstractNumId="15" w15:restartNumberingAfterBreak="0">
+  <w:abstractNum w:abstractNumId="15">
     <w:nsid w:val="32F5279E"/>
     <w:multiLevelType w:val="multilevel"/>
     <w:tmpl w:val="1009001D"/>
@@ -3550,7 +3359,7 @@
       </w:pPr>
     </w:lvl>
   </w:abstractNum>
-  <w:abstractNum w:abstractNumId="16" w15:restartNumberingAfterBreak="0">
+  <w:abstractNum w:abstractNumId="16">
     <w:nsid w:val="3CDF092B"/>
     <w:multiLevelType w:val="multilevel"/>
     <w:tmpl w:val="1009001D"/>
@@ -3636,7 +3445,7 @@
       </w:pPr>
     </w:lvl>
   </w:abstractNum>
-  <w:abstractNum w:abstractNumId="17" w15:restartNumberingAfterBreak="0">
+  <w:abstractNum w:abstractNumId="17">
     <w:nsid w:val="3D6B68C6"/>
     <w:multiLevelType w:val="multilevel"/>
     <w:tmpl w:val="1009001D"/>
@@ -3722,7 +3531,7 @@
       </w:pPr>
     </w:lvl>
   </w:abstractNum>
-  <w:abstractNum w:abstractNumId="18" w15:restartNumberingAfterBreak="0">
+  <w:abstractNum w:abstractNumId="18">
     <w:nsid w:val="47640C65"/>
     <w:multiLevelType w:val="hybridMultilevel"/>
     <w:tmpl w:val="67B2A4A8"/>
@@ -3835,7 +3644,7 @@
       </w:rPr>
     </w:lvl>
   </w:abstractNum>
-  <w:abstractNum w:abstractNumId="19" w15:restartNumberingAfterBreak="0">
+  <w:abstractNum w:abstractNumId="19">
     <w:nsid w:val="49B72ED3"/>
     <w:multiLevelType w:val="multilevel"/>
     <w:tmpl w:val="1009001D"/>
@@ -3921,7 +3730,7 @@
       </w:pPr>
     </w:lvl>
   </w:abstractNum>
-  <w:abstractNum w:abstractNumId="20" w15:restartNumberingAfterBreak="0">
+  <w:abstractNum w:abstractNumId="20">
     <w:nsid w:val="4FAC4FC7"/>
     <w:multiLevelType w:val="hybridMultilevel"/>
     <w:tmpl w:val="8A3E0388"/>
@@ -4034,7 +3843,7 @@
       </w:rPr>
     </w:lvl>
   </w:abstractNum>
-  <w:abstractNum w:abstractNumId="21" w15:restartNumberingAfterBreak="0">
+  <w:abstractNum w:abstractNumId="21">
     <w:nsid w:val="528E5EFE"/>
     <w:multiLevelType w:val="multilevel"/>
     <w:tmpl w:val="1009001D"/>
@@ -4120,7 +3929,7 @@
       </w:pPr>
     </w:lvl>
   </w:abstractNum>
-  <w:abstractNum w:abstractNumId="22" w15:restartNumberingAfterBreak="0">
+  <w:abstractNum w:abstractNumId="22">
     <w:nsid w:val="56A121EA"/>
     <w:multiLevelType w:val="hybridMultilevel"/>
     <w:tmpl w:val="88EA04D8"/>
@@ -4233,7 +4042,7 @@
       </w:rPr>
     </w:lvl>
   </w:abstractNum>
-  <w:abstractNum w:abstractNumId="23" w15:restartNumberingAfterBreak="0">
+  <w:abstractNum w:abstractNumId="23">
     <w:nsid w:val="57C62175"/>
     <w:multiLevelType w:val="hybridMultilevel"/>
     <w:tmpl w:val="5B0A198E"/>
@@ -4346,7 +4155,7 @@
       </w:rPr>
     </w:lvl>
   </w:abstractNum>
-  <w:abstractNum w:abstractNumId="24" w15:restartNumberingAfterBreak="0">
+  <w:abstractNum w:abstractNumId="24">
     <w:nsid w:val="586E2B86"/>
     <w:multiLevelType w:val="multilevel"/>
     <w:tmpl w:val="609CB3E2"/>
@@ -4435,7 +4244,7 @@
       </w:pPr>
     </w:lvl>
   </w:abstractNum>
-  <w:abstractNum w:abstractNumId="25" w15:restartNumberingAfterBreak="0">
+  <w:abstractNum w:abstractNumId="25">
     <w:nsid w:val="5AEB3C9E"/>
     <w:multiLevelType w:val="hybridMultilevel"/>
     <w:tmpl w:val="4FF27530"/>
@@ -4548,7 +4357,93 @@
       </w:rPr>
     </w:lvl>
   </w:abstractNum>
-  <w:abstractNum w:abstractNumId="26" w15:restartNumberingAfterBreak="0">
+  <w:abstractNum w:abstractNumId="26">
+    <w:nsid w:val="693F6C65"/>
+    <w:multiLevelType w:val="hybridMultilevel"/>
+    <w:tmpl w:val="03D41D2E"/>
+    <w:lvl w:ilvl="0" w:tplc="04090011">
+      <w:start w:val="1"/>
+      <w:numFmt w:val="decimal"/>
+      <w:lvlText w:val="%1)"/>
+      <w:lvlJc w:val="left"/>
+      <w:pPr>
+        <w:ind w:left="360" w:hanging="360"/>
+      </w:pPr>
+    </w:lvl>
+    <w:lvl w:ilvl="1" w:tplc="04090019">
+      <w:start w:val="1"/>
+      <w:numFmt w:val="lowerLetter"/>
+      <w:lvlText w:val="%2."/>
+      <w:lvlJc w:val="left"/>
+      <w:pPr>
+        <w:ind w:left="1080" w:hanging="360"/>
+      </w:pPr>
+    </w:lvl>
+    <w:lvl w:ilvl="2" w:tplc="0409001B" w:tentative="1">
+      <w:start w:val="1"/>
+      <w:numFmt w:val="lowerRoman"/>
+      <w:lvlText w:val="%3."/>
+      <w:lvlJc w:val="right"/>
+      <w:pPr>
+        <w:ind w:left="1800" w:hanging="180"/>
+      </w:pPr>
+    </w:lvl>
+    <w:lvl w:ilvl="3" w:tplc="0409000F" w:tentative="1">
+      <w:start w:val="1"/>
+      <w:numFmt w:val="decimal"/>
+      <w:lvlText w:val="%4."/>
+      <w:lvlJc w:val="left"/>
+      <w:pPr>
+        <w:ind w:left="2520" w:hanging="360"/>
+      </w:pPr>
+    </w:lvl>
+    <w:lvl w:ilvl="4" w:tplc="04090019" w:tentative="1">
+      <w:start w:val="1"/>
+      <w:numFmt w:val="lowerLetter"/>
+      <w:lvlText w:val="%5."/>
+      <w:lvlJc w:val="left"/>
+      <w:pPr>
+        <w:ind w:left="3240" w:hanging="360"/>
+      </w:pPr>
+    </w:lvl>
+    <w:lvl w:ilvl="5" w:tplc="0409001B" w:tentative="1">
+      <w:start w:val="1"/>
+      <w:numFmt w:val="lowerRoman"/>
+      <w:lvlText w:val="%6."/>
+      <w:lvlJc w:val="right"/>
+      <w:pPr>
+        <w:ind w:left="3960" w:hanging="180"/>
+      </w:pPr>
+    </w:lvl>
+    <w:lvl w:ilvl="6" w:tplc="0409000F" w:tentative="1">
+      <w:start w:val="1"/>
+      <w:numFmt w:val="decimal"/>
+      <w:lvlText w:val="%7."/>
+      <w:lvlJc w:val="left"/>
+      <w:pPr>
+        <w:ind w:left="4680" w:hanging="360"/>
+      </w:pPr>
+    </w:lvl>
+    <w:lvl w:ilvl="7" w:tplc="04090019" w:tentative="1">
+      <w:start w:val="1"/>
+      <w:numFmt w:val="lowerLetter"/>
+      <w:lvlText w:val="%8."/>
+      <w:lvlJc w:val="left"/>
+      <w:pPr>
+        <w:ind w:left="5400" w:hanging="360"/>
+      </w:pPr>
+    </w:lvl>
+    <w:lvl w:ilvl="8" w:tplc="0409001B" w:tentative="1">
+      <w:start w:val="1"/>
+      <w:numFmt w:val="lowerRoman"/>
+      <w:lvlText w:val="%9."/>
+      <w:lvlJc w:val="right"/>
+      <w:pPr>
+        <w:ind w:left="6120" w:hanging="180"/>
+      </w:pPr>
+    </w:lvl>
+  </w:abstractNum>
+  <w:abstractNum w:abstractNumId="27">
     <w:nsid w:val="69790FA7"/>
     <w:multiLevelType w:val="multilevel"/>
     <w:tmpl w:val="1009001D"/>
@@ -4634,7 +4529,7 @@
       </w:pPr>
     </w:lvl>
   </w:abstractNum>
-  <w:abstractNum w:abstractNumId="27" w15:restartNumberingAfterBreak="0">
+  <w:abstractNum w:abstractNumId="28">
     <w:nsid w:val="7D631A18"/>
     <w:multiLevelType w:val="multilevel"/>
     <w:tmpl w:val="1009001D"/>
@@ -4720,7 +4615,7 @@
       </w:pPr>
     </w:lvl>
   </w:abstractNum>
-  <w:abstractNum w:abstractNumId="28" w15:restartNumberingAfterBreak="0">
+  <w:abstractNum w:abstractNumId="29">
     <w:nsid w:val="7E0E3D16"/>
     <w:multiLevelType w:val="multilevel"/>
     <w:tmpl w:val="1009001D"/>
@@ -4846,7 +4741,7 @@
     <w:abstractNumId w:val="7"/>
   </w:num>
   <w:num w:numId="14">
-    <w:abstractNumId w:val="28"/>
+    <w:abstractNumId w:val="29"/>
   </w:num>
   <w:num w:numId="15">
     <w:abstractNumId w:val="13"/>
@@ -4864,7 +4759,7 @@
     <w:abstractNumId w:val="8"/>
   </w:num>
   <w:num w:numId="20">
-    <w:abstractNumId w:val="27"/>
+    <w:abstractNumId w:val="28"/>
   </w:num>
   <w:num w:numId="21">
     <w:abstractNumId w:val="19"/>
@@ -4888,16 +4783,19 @@
     <w:abstractNumId w:val="21"/>
   </w:num>
   <w:num w:numId="28">
-    <w:abstractNumId w:val="26"/>
+    <w:abstractNumId w:val="27"/>
   </w:num>
   <w:num w:numId="29">
     <w:abstractNumId w:val="3"/>
+  </w:num>
+  <w:num w:numId="30">
+    <w:abstractNumId w:val="26"/>
   </w:num>
 </w:numbering>
 </file>
 
 <file path=word/styles.xml><?xml version="1.0" encoding="utf-8"?>
-<w:styles xmlns:mc="http://schemas.openxmlformats.org/markup-compatibility/2006" xmlns:r="http://schemas.openxmlformats.org/officeDocument/2006/relationships" xmlns:w="http://schemas.openxmlformats.org/wordprocessingml/2006/main" xmlns:w14="http://schemas.microsoft.com/office/word/2010/wordml" xmlns:w15="http://schemas.microsoft.com/office/word/2012/wordml" mc:Ignorable="w14 w15">
+<w:styles xmlns:r="http://schemas.openxmlformats.org/officeDocument/2006/relationships" xmlns:w="http://schemas.openxmlformats.org/wordprocessingml/2006/main">
   <w:docDefaults>
     <w:rPrDefault>
       <w:rPr>
@@ -4913,382 +4811,149 @@
       </w:pPr>
     </w:pPrDefault>
   </w:docDefaults>
-  <w:latentStyles w:defLockedState="0" w:defUIPriority="99" w:defSemiHidden="0" w:defUnhideWhenUsed="0" w:defQFormat="0" w:count="371">
-    <w:lsdException w:name="Normal" w:uiPriority="0" w:qFormat="1"/>
-    <w:lsdException w:name="heading 1" w:uiPriority="9" w:qFormat="1"/>
-    <w:lsdException w:name="heading 2" w:semiHidden="1" w:uiPriority="9" w:unhideWhenUsed="1" w:qFormat="1"/>
-    <w:lsdException w:name="heading 3" w:semiHidden="1" w:uiPriority="9" w:unhideWhenUsed="1" w:qFormat="1"/>
-    <w:lsdException w:name="heading 4" w:semiHidden="1" w:uiPriority="9" w:unhideWhenUsed="1" w:qFormat="1"/>
-    <w:lsdException w:name="heading 5" w:semiHidden="1" w:uiPriority="9" w:unhideWhenUsed="1" w:qFormat="1"/>
-    <w:lsdException w:name="heading 6" w:semiHidden="1" w:uiPriority="9" w:unhideWhenUsed="1" w:qFormat="1"/>
-    <w:lsdException w:name="heading 7" w:semiHidden="1" w:uiPriority="9" w:unhideWhenUsed="1" w:qFormat="1"/>
-    <w:lsdException w:name="heading 8" w:semiHidden="1" w:uiPriority="9" w:unhideWhenUsed="1" w:qFormat="1"/>
-    <w:lsdException w:name="heading 9" w:semiHidden="1" w:uiPriority="9" w:unhideWhenUsed="1" w:qFormat="1"/>
-    <w:lsdException w:name="index 1" w:semiHidden="1" w:unhideWhenUsed="1"/>
-    <w:lsdException w:name="index 2" w:semiHidden="1" w:unhideWhenUsed="1"/>
-    <w:lsdException w:name="index 3" w:semiHidden="1" w:unhideWhenUsed="1"/>
-    <w:lsdException w:name="index 4" w:semiHidden="1" w:unhideWhenUsed="1"/>
-    <w:lsdException w:name="index 5" w:semiHidden="1" w:unhideWhenUsed="1"/>
-    <w:lsdException w:name="index 6" w:semiHidden="1" w:unhideWhenUsed="1"/>
-    <w:lsdException w:name="index 7" w:semiHidden="1" w:unhideWhenUsed="1"/>
-    <w:lsdException w:name="index 8" w:semiHidden="1" w:unhideWhenUsed="1"/>
-    <w:lsdException w:name="index 9" w:semiHidden="1" w:unhideWhenUsed="1"/>
-    <w:lsdException w:name="toc 1" w:semiHidden="1" w:uiPriority="39" w:unhideWhenUsed="1"/>
-    <w:lsdException w:name="toc 2" w:semiHidden="1" w:uiPriority="39" w:unhideWhenUsed="1"/>
-    <w:lsdException w:name="toc 3" w:semiHidden="1" w:uiPriority="39" w:unhideWhenUsed="1"/>
-    <w:lsdException w:name="toc 4" w:semiHidden="1" w:uiPriority="39" w:unhideWhenUsed="1"/>
-    <w:lsdException w:name="toc 5" w:semiHidden="1" w:uiPriority="39" w:unhideWhenUsed="1"/>
-    <w:lsdException w:name="toc 6" w:semiHidden="1" w:uiPriority="39" w:unhideWhenUsed="1"/>
-    <w:lsdException w:name="toc 7" w:semiHidden="1" w:uiPriority="39" w:unhideWhenUsed="1"/>
-    <w:lsdException w:name="toc 8" w:semiHidden="1" w:uiPriority="39" w:unhideWhenUsed="1"/>
-    <w:lsdException w:name="toc 9" w:semiHidden="1" w:uiPriority="39" w:unhideWhenUsed="1"/>
-    <w:lsdException w:name="Normal Indent" w:semiHidden="1" w:unhideWhenUsed="1"/>
-    <w:lsdException w:name="footnote text" w:semiHidden="1" w:unhideWhenUsed="1"/>
-    <w:lsdException w:name="annotation text" w:semiHidden="1" w:unhideWhenUsed="1"/>
-    <w:lsdException w:name="header" w:semiHidden="1" w:unhideWhenUsed="1"/>
-    <w:lsdException w:name="footer" w:semiHidden="1" w:unhideWhenUsed="1"/>
-    <w:lsdException w:name="index heading" w:semiHidden="1" w:unhideWhenUsed="1"/>
-    <w:lsdException w:name="caption" w:semiHidden="1" w:uiPriority="35" w:unhideWhenUsed="1" w:qFormat="1"/>
-    <w:lsdException w:name="table of figures" w:semiHidden="1" w:unhideWhenUsed="1"/>
-    <w:lsdException w:name="envelope address" w:semiHidden="1" w:unhideWhenUsed="1"/>
-    <w:lsdException w:name="envelope return" w:semiHidden="1" w:unhideWhenUsed="1"/>
-    <w:lsdException w:name="footnote reference" w:semiHidden="1" w:unhideWhenUsed="1"/>
-    <w:lsdException w:name="annotation reference" w:semiHidden="1" w:unhideWhenUsed="1"/>
-    <w:lsdException w:name="line number" w:semiHidden="1" w:unhideWhenUsed="1"/>
-    <w:lsdException w:name="page number" w:semiHidden="1" w:unhideWhenUsed="1"/>
-    <w:lsdException w:name="endnote reference" w:semiHidden="1" w:unhideWhenUsed="1"/>
-    <w:lsdException w:name="endnote text" w:semiHidden="1" w:unhideWhenUsed="1"/>
-    <w:lsdException w:name="table of authorities" w:semiHidden="1" w:unhideWhenUsed="1"/>
-    <w:lsdException w:name="macro" w:semiHidden="1" w:unhideWhenUsed="1"/>
-    <w:lsdException w:name="toa heading" w:semiHidden="1" w:unhideWhenUsed="1"/>
-    <w:lsdException w:name="List" w:semiHidden="1" w:unhideWhenUsed="1"/>
-    <w:lsdException w:name="List Bullet" w:semiHidden="1" w:unhideWhenUsed="1"/>
-    <w:lsdException w:name="List Number" w:semiHidden="1" w:unhideWhenUsed="1"/>
-    <w:lsdException w:name="List 2" w:semiHidden="1" w:unhideWhenUsed="1"/>
-    <w:lsdException w:name="List 3" w:semiHidden="1" w:unhideWhenUsed="1"/>
-    <w:lsdException w:name="List 4" w:semiHidden="1" w:unhideWhenUsed="1"/>
-    <w:lsdException w:name="List 5" w:semiHidden="1" w:unhideWhenUsed="1"/>
-    <w:lsdException w:name="List Bullet 2" w:semiHidden="1" w:unhideWhenUsed="1"/>
-    <w:lsdException w:name="List Bullet 3" w:semiHidden="1" w:unhideWhenUsed="1"/>
-    <w:lsdException w:name="List Bullet 4" w:semiHidden="1" w:unhideWhenUsed="1"/>
-    <w:lsdException w:name="List Bullet 5" w:semiHidden="1" w:unhideWhenUsed="1"/>
-    <w:lsdException w:name="List Number 2" w:semiHidden="1" w:unhideWhenUsed="1"/>
-    <w:lsdException w:name="List Number 3" w:semiHidden="1" w:unhideWhenUsed="1"/>
-    <w:lsdException w:name="List Number 4" w:semiHidden="1" w:unhideWhenUsed="1"/>
-    <w:lsdException w:name="List Number 5" w:semiHidden="1" w:unhideWhenUsed="1"/>
-    <w:lsdException w:name="Title" w:uiPriority="10" w:qFormat="1"/>
-    <w:lsdException w:name="Closing" w:semiHidden="1" w:unhideWhenUsed="1"/>
-    <w:lsdException w:name="Signature" w:semiHidden="1" w:unhideWhenUsed="1"/>
-    <w:lsdException w:name="Default Paragraph Font" w:semiHidden="1" w:uiPriority="1" w:unhideWhenUsed="1"/>
-    <w:lsdException w:name="Body Text" w:semiHidden="1" w:unhideWhenUsed="1"/>
-    <w:lsdException w:name="Body Text Indent" w:semiHidden="1" w:unhideWhenUsed="1"/>
-    <w:lsdException w:name="List Continue" w:semiHidden="1" w:unhideWhenUsed="1"/>
-    <w:lsdException w:name="List Continue 2" w:semiHidden="1" w:unhideWhenUsed="1"/>
-    <w:lsdException w:name="List Continue 3" w:semiHidden="1" w:unhideWhenUsed="1"/>
-    <w:lsdException w:name="List Continue 4" w:semiHidden="1" w:unhideWhenUsed="1"/>
-    <w:lsdException w:name="List Continue 5" w:semiHidden="1" w:unhideWhenUsed="1"/>
-    <w:lsdException w:name="Message Header" w:semiHidden="1" w:unhideWhenUsed="1"/>
-    <w:lsdException w:name="Subtitle" w:uiPriority="11" w:qFormat="1"/>
-    <w:lsdException w:name="Salutation" w:semiHidden="1" w:unhideWhenUsed="1"/>
-    <w:lsdException w:name="Date" w:semiHidden="1" w:unhideWhenUsed="1"/>
-    <w:lsdException w:name="Body Text First Indent" w:semiHidden="1" w:unhideWhenUsed="1"/>
-    <w:lsdException w:name="Body Text First Indent 2" w:semiHidden="1" w:unhideWhenUsed="1"/>
-    <w:lsdException w:name="Note Heading" w:semiHidden="1" w:unhideWhenUsed="1"/>
-    <w:lsdException w:name="Body Text 2" w:semiHidden="1" w:unhideWhenUsed="1"/>
-    <w:lsdException w:name="Body Text 3" w:semiHidden="1" w:unhideWhenUsed="1"/>
-    <w:lsdException w:name="Body Text Indent 2" w:semiHidden="1" w:unhideWhenUsed="1"/>
-    <w:lsdException w:name="Body Text Indent 3" w:semiHidden="1" w:unhideWhenUsed="1"/>
-    <w:lsdException w:name="Block Text" w:semiHidden="1" w:unhideWhenUsed="1"/>
-    <w:lsdException w:name="Hyperlink" w:semiHidden="1" w:unhideWhenUsed="1"/>
-    <w:lsdException w:name="FollowedHyperlink" w:semiHidden="1" w:unhideWhenUsed="1"/>
-    <w:lsdException w:name="Strong" w:uiPriority="22" w:qFormat="1"/>
-    <w:lsdException w:name="Emphasis" w:uiPriority="20" w:qFormat="1"/>
-    <w:lsdException w:name="Document Map" w:semiHidden="1" w:unhideWhenUsed="1"/>
-    <w:lsdException w:name="Plain Text" w:semiHidden="1" w:unhideWhenUsed="1"/>
-    <w:lsdException w:name="E-mail Signature" w:semiHidden="1" w:unhideWhenUsed="1"/>
-    <w:lsdException w:name="HTML Top of Form" w:semiHidden="1" w:unhideWhenUsed="1"/>
-    <w:lsdException w:name="HTML Bottom of Form" w:semiHidden="1" w:unhideWhenUsed="1"/>
-    <w:lsdException w:name="Normal (Web)" w:semiHidden="1" w:unhideWhenUsed="1"/>
-    <w:lsdException w:name="HTML Acronym" w:semiHidden="1" w:unhideWhenUsed="1"/>
-    <w:lsdException w:name="HTML Address" w:semiHidden="1" w:unhideWhenUsed="1"/>
-    <w:lsdException w:name="HTML Cite" w:semiHidden="1" w:unhideWhenUsed="1"/>
-    <w:lsdException w:name="HTML Code" w:semiHidden="1" w:unhideWhenUsed="1"/>
-    <w:lsdException w:name="HTML Definition" w:semiHidden="1" w:unhideWhenUsed="1"/>
-    <w:lsdException w:name="HTML Keyboard" w:semiHidden="1" w:unhideWhenUsed="1"/>
-    <w:lsdException w:name="HTML Preformatted" w:semiHidden="1" w:unhideWhenUsed="1"/>
-    <w:lsdException w:name="HTML Sample" w:semiHidden="1" w:unhideWhenUsed="1"/>
-    <w:lsdException w:name="HTML Typewriter" w:semiHidden="1" w:unhideWhenUsed="1"/>
-    <w:lsdException w:name="HTML Variable" w:semiHidden="1" w:unhideWhenUsed="1"/>
-    <w:lsdException w:name="Normal Table" w:semiHidden="1" w:unhideWhenUsed="1"/>
-    <w:lsdException w:name="annotation subject" w:semiHidden="1" w:unhideWhenUsed="1"/>
-    <w:lsdException w:name="No List" w:semiHidden="1" w:unhideWhenUsed="1"/>
-    <w:lsdException w:name="Outline List 1" w:semiHidden="1" w:unhideWhenUsed="1"/>
-    <w:lsdException w:name="Outline List 2" w:semiHidden="1" w:unhideWhenUsed="1"/>
-    <w:lsdException w:name="Outline List 3" w:semiHidden="1" w:unhideWhenUsed="1"/>
-    <w:lsdException w:name="Table Simple 1" w:semiHidden="1" w:unhideWhenUsed="1"/>
-    <w:lsdException w:name="Table Simple 2" w:semiHidden="1" w:unhideWhenUsed="1"/>
-    <w:lsdException w:name="Table Simple 3" w:semiHidden="1" w:unhideWhenUsed="1"/>
-    <w:lsdException w:name="Table Classic 1" w:semiHidden="1" w:unhideWhenUsed="1"/>
-    <w:lsdException w:name="Table Classic 2" w:semiHidden="1" w:unhideWhenUsed="1"/>
-    <w:lsdException w:name="Table Classic 3" w:semiHidden="1" w:unhideWhenUsed="1"/>
-    <w:lsdException w:name="Table Classic 4" w:semiHidden="1" w:unhideWhenUsed="1"/>
-    <w:lsdException w:name="Table Colorful 1" w:semiHidden="1" w:unhideWhenUsed="1"/>
-    <w:lsdException w:name="Table Colorful 2" w:semiHidden="1" w:unhideWhenUsed="1"/>
-    <w:lsdException w:name="Table Colorful 3" w:semiHidden="1" w:unhideWhenUsed="1"/>
-    <w:lsdException w:name="Table Columns 1" w:semiHidden="1" w:unhideWhenUsed="1"/>
-    <w:lsdException w:name="Table Columns 2" w:semiHidden="1" w:unhideWhenUsed="1"/>
-    <w:lsdException w:name="Table Columns 3" w:semiHidden="1" w:unhideWhenUsed="1"/>
-    <w:lsdException w:name="Table Columns 4" w:semiHidden="1" w:unhideWhenUsed="1"/>
-    <w:lsdException w:name="Table Columns 5" w:semiHidden="1" w:unhideWhenUsed="1"/>
-    <w:lsdException w:name="Table Grid 1" w:semiHidden="1" w:unhideWhenUsed="1"/>
-    <w:lsdException w:name="Table Grid 2" w:semiHidden="1" w:unhideWhenUsed="1"/>
-    <w:lsdException w:name="Table Grid 3" w:semiHidden="1" w:unhideWhenUsed="1"/>
-    <w:lsdException w:name="Table Grid 4" w:semiHidden="1" w:unhideWhenUsed="1"/>
-    <w:lsdException w:name="Table Grid 5" w:semiHidden="1" w:unhideWhenUsed="1"/>
-    <w:lsdException w:name="Table Grid 6" w:semiHidden="1" w:unhideWhenUsed="1"/>
-    <w:lsdException w:name="Table Grid 7" w:semiHidden="1" w:unhideWhenUsed="1"/>
-    <w:lsdException w:name="Table Grid 8" w:semiHidden="1" w:unhideWhenUsed="1"/>
-    <w:lsdException w:name="Table List 1" w:semiHidden="1" w:unhideWhenUsed="1"/>
-    <w:lsdException w:name="Table List 2" w:semiHidden="1" w:unhideWhenUsed="1"/>
-    <w:lsdException w:name="Table List 3" w:semiHidden="1" w:unhideWhenUsed="1"/>
-    <w:lsdException w:name="Table List 4" w:semiHidden="1" w:unhideWhenUsed="1"/>
-    <w:lsdException w:name="Table List 5" w:semiHidden="1" w:unhideWhenUsed="1"/>
-    <w:lsdException w:name="Table List 6" w:semiHidden="1" w:unhideWhenUsed="1"/>
-    <w:lsdException w:name="Table List 7" w:semiHidden="1" w:unhideWhenUsed="1"/>
-    <w:lsdException w:name="Table List 8" w:semiHidden="1" w:unhideWhenUsed="1"/>
-    <w:lsdException w:name="Table 3D effects 1" w:semiHidden="1" w:unhideWhenUsed="1"/>
-    <w:lsdException w:name="Table 3D effects 2" w:semiHidden="1" w:unhideWhenUsed="1"/>
-    <w:lsdException w:name="Table 3D effects 3" w:semiHidden="1" w:unhideWhenUsed="1"/>
-    <w:lsdException w:name="Table Contemporary" w:semiHidden="1" w:unhideWhenUsed="1"/>
-    <w:lsdException w:name="Table Elegant" w:semiHidden="1" w:unhideWhenUsed="1"/>
-    <w:lsdException w:name="Table Professional" w:semiHidden="1" w:unhideWhenUsed="1"/>
-    <w:lsdException w:name="Table Subtle 1" w:semiHidden="1" w:unhideWhenUsed="1"/>
-    <w:lsdException w:name="Table Subtle 2" w:semiHidden="1" w:unhideWhenUsed="1"/>
-    <w:lsdException w:name="Table Web 1" w:semiHidden="1" w:unhideWhenUsed="1"/>
-    <w:lsdException w:name="Table Web 2" w:semiHidden="1" w:unhideWhenUsed="1"/>
-    <w:lsdException w:name="Table Web 3" w:semiHidden="1" w:unhideWhenUsed="1"/>
-    <w:lsdException w:name="Balloon Text" w:semiHidden="1" w:unhideWhenUsed="1"/>
-    <w:lsdException w:name="Table Grid" w:uiPriority="39"/>
-    <w:lsdException w:name="Table Theme" w:semiHidden="1" w:unhideWhenUsed="1"/>
-    <w:lsdException w:name="Placeholder Text" w:semiHidden="1"/>
-    <w:lsdException w:name="No Spacing" w:uiPriority="1" w:qFormat="1"/>
-    <w:lsdException w:name="Light Shading" w:uiPriority="60"/>
-    <w:lsdException w:name="Light List" w:uiPriority="61"/>
-    <w:lsdException w:name="Light Grid" w:uiPriority="62"/>
-    <w:lsdException w:name="Medium Shading 1" w:uiPriority="63"/>
-    <w:lsdException w:name="Medium Shading 2" w:uiPriority="64"/>
-    <w:lsdException w:name="Medium List 1" w:uiPriority="65"/>
-    <w:lsdException w:name="Medium List 2" w:uiPriority="66"/>
-    <w:lsdException w:name="Medium Grid 1" w:uiPriority="67"/>
-    <w:lsdException w:name="Medium Grid 2" w:uiPriority="68"/>
-    <w:lsdException w:name="Medium Grid 3" w:uiPriority="69"/>
-    <w:lsdException w:name="Dark List" w:uiPriority="70"/>
-    <w:lsdException w:name="Colorful Shading" w:uiPriority="71"/>
-    <w:lsdException w:name="Colorful List" w:uiPriority="72"/>
-    <w:lsdException w:name="Colorful Grid" w:uiPriority="73"/>
-    <w:lsdException w:name="Light Shading Accent 1" w:uiPriority="60"/>
-    <w:lsdException w:name="Light List Accent 1" w:uiPriority="61"/>
-    <w:lsdException w:name="Light Grid Accent 1" w:uiPriority="62"/>
-    <w:lsdException w:name="Medium Shading 1 Accent 1" w:uiPriority="63"/>
-    <w:lsdException w:name="Medium Shading 2 Accent 1" w:uiPriority="64"/>
-    <w:lsdException w:name="Medium List 1 Accent 1" w:uiPriority="65"/>
-    <w:lsdException w:name="Revision" w:semiHidden="1"/>
-    <w:lsdException w:name="List Paragraph" w:uiPriority="34" w:qFormat="1"/>
-    <w:lsdException w:name="Quote" w:uiPriority="29" w:qFormat="1"/>
-    <w:lsdException w:name="Intense Quote" w:uiPriority="30" w:qFormat="1"/>
-    <w:lsdException w:name="Medium List 2 Accent 1" w:uiPriority="66"/>
-    <w:lsdException w:name="Medium Grid 1 Accent 1" w:uiPriority="67"/>
-    <w:lsdException w:name="Medium Grid 2 Accent 1" w:uiPriority="68"/>
-    <w:lsdException w:name="Medium Grid 3 Accent 1" w:uiPriority="69"/>
-    <w:lsdException w:name="Dark List Accent 1" w:uiPriority="70"/>
-    <w:lsdException w:name="Colorful Shading Accent 1" w:uiPriority="71"/>
-    <w:lsdException w:name="Colorful List Accent 1" w:uiPriority="72"/>
-    <w:lsdException w:name="Colorful Grid Accent 1" w:uiPriority="73"/>
-    <w:lsdException w:name="Light Shading Accent 2" w:uiPriority="60"/>
-    <w:lsdException w:name="Light List Accent 2" w:uiPriority="61"/>
-    <w:lsdException w:name="Light Grid Accent 2" w:uiPriority="62"/>
-    <w:lsdException w:name="Medium Shading 1 Accent 2" w:uiPriority="63"/>
-    <w:lsdException w:name="Medium Shading 2 Accent 2" w:uiPriority="64"/>
-    <w:lsdException w:name="Medium List 1 Accent 2" w:uiPriority="65"/>
-    <w:lsdException w:name="Medium List 2 Accent 2" w:uiPriority="66"/>
-    <w:lsdException w:name="Medium Grid 1 Accent 2" w:uiPriority="67"/>
-    <w:lsdException w:name="Medium Grid 2 Accent 2" w:uiPriority="68"/>
-    <w:lsdException w:name="Medium Grid 3 Accent 2" w:uiPriority="69"/>
-    <w:lsdException w:name="Dark List Accent 2" w:uiPriority="70"/>
-    <w:lsdException w:name="Colorful Shading Accent 2" w:uiPriority="71"/>
-    <w:lsdException w:name="Colorful List Accent 2" w:uiPriority="72"/>
-    <w:lsdException w:name="Colorful Grid Accent 2" w:uiPriority="73"/>
-    <w:lsdException w:name="Light Shading Accent 3" w:uiPriority="60"/>
-    <w:lsdException w:name="Light List Accent 3" w:uiPriority="61"/>
-    <w:lsdException w:name="Light Grid Accent 3" w:uiPriority="62"/>
-    <w:lsdException w:name="Medium Shading 1 Accent 3" w:uiPriority="63"/>
-    <w:lsdException w:name="Medium Shading 2 Accent 3" w:uiPriority="64"/>
-    <w:lsdException w:name="Medium List 1 Accent 3" w:uiPriority="65"/>
-    <w:lsdException w:name="Medium List 2 Accent 3" w:uiPriority="66"/>
-    <w:lsdException w:name="Medium Grid 1 Accent 3" w:uiPriority="67"/>
-    <w:lsdException w:name="Medium Grid 2 Accent 3" w:uiPriority="68"/>
-    <w:lsdException w:name="Medium Grid 3 Accent 3" w:uiPriority="69"/>
-    <w:lsdException w:name="Dark List Accent 3" w:uiPriority="70"/>
-    <w:lsdException w:name="Colorful Shading Accent 3" w:uiPriority="71"/>
-    <w:lsdException w:name="Colorful List Accent 3" w:uiPriority="72"/>
-    <w:lsdException w:name="Colorful Grid Accent 3" w:uiPriority="73"/>
-    <w:lsdException w:name="Light Shading Accent 4" w:uiPriority="60"/>
-    <w:lsdException w:name="Light List Accent 4" w:uiPriority="61"/>
-    <w:lsdException w:name="Light Grid Accent 4" w:uiPriority="62"/>
-    <w:lsdException w:name="Medium Shading 1 Accent 4" w:uiPriority="63"/>
-    <w:lsdException w:name="Medium Shading 2 Accent 4" w:uiPriority="64"/>
-    <w:lsdException w:name="Medium List 1 Accent 4" w:uiPriority="65"/>
-    <w:lsdException w:name="Medium List 2 Accent 4" w:uiPriority="66"/>
-    <w:lsdException w:name="Medium Grid 1 Accent 4" w:uiPriority="67"/>
-    <w:lsdException w:name="Medium Grid 2 Accent 4" w:uiPriority="68"/>
-    <w:lsdException w:name="Medium Grid 3 Accent 4" w:uiPriority="69"/>
-    <w:lsdException w:name="Dark List Accent 4" w:uiPriority="70"/>
-    <w:lsdException w:name="Colorful Shading Accent 4" w:uiPriority="71"/>
-    <w:lsdException w:name="Colorful List Accent 4" w:uiPriority="72"/>
-    <w:lsdException w:name="Colorful Grid Accent 4" w:uiPriority="73"/>
-    <w:lsdException w:name="Light Shading Accent 5" w:uiPriority="60"/>
-    <w:lsdException w:name="Light List Accent 5" w:uiPriority="61"/>
-    <w:lsdException w:name="Light Grid Accent 5" w:uiPriority="62"/>
-    <w:lsdException w:name="Medium Shading 1 Accent 5" w:uiPriority="63"/>
-    <w:lsdException w:name="Medium Shading 2 Accent 5" w:uiPriority="64"/>
-    <w:lsdException w:name="Medium List 1 Accent 5" w:uiPriority="65"/>
-    <w:lsdException w:name="Medium List 2 Accent 5" w:uiPriority="66"/>
-    <w:lsdException w:name="Medium Grid 1 Accent 5" w:uiPriority="67"/>
-    <w:lsdException w:name="Medium Grid 2 Accent 5" w:uiPriority="68"/>
-    <w:lsdException w:name="Medium Grid 3 Accent 5" w:uiPriority="69"/>
-    <w:lsdException w:name="Dark List Accent 5" w:uiPriority="70"/>
-    <w:lsdException w:name="Colorful Shading Accent 5" w:uiPriority="71"/>
-    <w:lsdException w:name="Colorful List Accent 5" w:uiPriority="72"/>
-    <w:lsdException w:name="Colorful Grid Accent 5" w:uiPriority="73"/>
-    <w:lsdException w:name="Light Shading Accent 6" w:uiPriority="60"/>
-    <w:lsdException w:name="Light List Accent 6" w:uiPriority="61"/>
-    <w:lsdException w:name="Light Grid Accent 6" w:uiPriority="62"/>
-    <w:lsdException w:name="Medium Shading 1 Accent 6" w:uiPriority="63"/>
-    <w:lsdException w:name="Medium Shading 2 Accent 6" w:uiPriority="64"/>
-    <w:lsdException w:name="Medium List 1 Accent 6" w:uiPriority="65"/>
-    <w:lsdException w:name="Medium List 2 Accent 6" w:uiPriority="66"/>
-    <w:lsdException w:name="Medium Grid 1 Accent 6" w:uiPriority="67"/>
-    <w:lsdException w:name="Medium Grid 2 Accent 6" w:uiPriority="68"/>
-    <w:lsdException w:name="Medium Grid 3 Accent 6" w:uiPriority="69"/>
-    <w:lsdException w:name="Dark List Accent 6" w:uiPriority="70"/>
-    <w:lsdException w:name="Colorful Shading Accent 6" w:uiPriority="71"/>
-    <w:lsdException w:name="Colorful List Accent 6" w:uiPriority="72"/>
-    <w:lsdException w:name="Colorful Grid Accent 6" w:uiPriority="73"/>
-    <w:lsdException w:name="Subtle Emphasis" w:uiPriority="19" w:qFormat="1"/>
-    <w:lsdException w:name="Intense Emphasis" w:uiPriority="21" w:qFormat="1"/>
-    <w:lsdException w:name="Subtle Reference" w:uiPriority="31" w:qFormat="1"/>
-    <w:lsdException w:name="Intense Reference" w:uiPriority="32" w:qFormat="1"/>
-    <w:lsdException w:name="Book Title" w:uiPriority="33" w:qFormat="1"/>
-    <w:lsdException w:name="Bibliography" w:semiHidden="1" w:uiPriority="37" w:unhideWhenUsed="1"/>
-    <w:lsdException w:name="TOC Heading" w:semiHidden="1" w:uiPriority="39" w:unhideWhenUsed="1" w:qFormat="1"/>
-    <w:lsdException w:name="Plain Table 1" w:uiPriority="41"/>
-    <w:lsdException w:name="Plain Table 2" w:uiPriority="42"/>
-    <w:lsdException w:name="Plain Table 3" w:uiPriority="43"/>
-    <w:lsdException w:name="Plain Table 4" w:uiPriority="44"/>
-    <w:lsdException w:name="Plain Table 5" w:uiPriority="45"/>
-    <w:lsdException w:name="Grid Table Light" w:uiPriority="40"/>
-    <w:lsdException w:name="Grid Table 1 Light" w:uiPriority="46"/>
-    <w:lsdException w:name="Grid Table 2" w:uiPriority="47"/>
-    <w:lsdException w:name="Grid Table 3" w:uiPriority="48"/>
-    <w:lsdException w:name="Grid Table 4" w:uiPriority="49"/>
-    <w:lsdException w:name="Grid Table 5 Dark" w:uiPriority="50"/>
-    <w:lsdException w:name="Grid Table 6 Colorful" w:uiPriority="51"/>
-    <w:lsdException w:name="Grid Table 7 Colorful" w:uiPriority="52"/>
-    <w:lsdException w:name="Grid Table 1 Light Accent 1" w:uiPriority="46"/>
-    <w:lsdException w:name="Grid Table 2 Accent 1" w:uiPriority="47"/>
-    <w:lsdException w:name="Grid Table 3 Accent 1" w:uiPriority="48"/>
-    <w:lsdException w:name="Grid Table 4 Accent 1" w:uiPriority="49"/>
-    <w:lsdException w:name="Grid Table 5 Dark Accent 1" w:uiPriority="50"/>
-    <w:lsdException w:name="Grid Table 6 Colorful Accent 1" w:uiPriority="51"/>
-    <w:lsdException w:name="Grid Table 7 Colorful Accent 1" w:uiPriority="52"/>
-    <w:lsdException w:name="Grid Table 1 Light Accent 2" w:uiPriority="46"/>
-    <w:lsdException w:name="Grid Table 2 Accent 2" w:uiPriority="47"/>
-    <w:lsdException w:name="Grid Table 3 Accent 2" w:uiPriority="48"/>
-    <w:lsdException w:name="Grid Table 4 Accent 2" w:uiPriority="49"/>
-    <w:lsdException w:name="Grid Table 5 Dark Accent 2" w:uiPriority="50"/>
-    <w:lsdException w:name="Grid Table 6 Colorful Accent 2" w:uiPriority="51"/>
-    <w:lsdException w:name="Grid Table 7 Colorful Accent 2" w:uiPriority="52"/>
-    <w:lsdException w:name="Grid Table 1 Light Accent 3" w:uiPriority="46"/>
-    <w:lsdException w:name="Grid Table 2 Accent 3" w:uiPriority="47"/>
-    <w:lsdException w:name="Grid Table 3 Accent 3" w:uiPriority="48"/>
-    <w:lsdException w:name="Grid Table 4 Accent 3" w:uiPriority="49"/>
-    <w:lsdException w:name="Grid Table 5 Dark Accent 3" w:uiPriority="50"/>
-    <w:lsdException w:name="Grid Table 6 Colorful Accent 3" w:uiPriority="51"/>
-    <w:lsdException w:name="Grid Table 7 Colorful Accent 3" w:uiPriority="52"/>
-    <w:lsdException w:name="Grid Table 1 Light Accent 4" w:uiPriority="46"/>
-    <w:lsdException w:name="Grid Table 2 Accent 4" w:uiPriority="47"/>
-    <w:lsdException w:name="Grid Table 3 Accent 4" w:uiPriority="48"/>
-    <w:lsdException w:name="Grid Table 4 Accent 4" w:uiPriority="49"/>
-    <w:lsdException w:name="Grid Table 5 Dark Accent 4" w:uiPriority="50"/>
-    <w:lsdException w:name="Grid Table 6 Colorful Accent 4" w:uiPriority="51"/>
-    <w:lsdException w:name="Grid Table 7 Colorful Accent 4" w:uiPriority="52"/>
-    <w:lsdException w:name="Grid Table 1 Light Accent 5" w:uiPriority="46"/>
-    <w:lsdException w:name="Grid Table 2 Accent 5" w:uiPriority="47"/>
-    <w:lsdException w:name="Grid Table 3 Accent 5" w:uiPriority="48"/>
-    <w:lsdException w:name="Grid Table 4 Accent 5" w:uiPriority="49"/>
-    <w:lsdException w:name="Grid Table 5 Dark Accent 5" w:uiPriority="50"/>
-    <w:lsdException w:name="Grid Table 6 Colorful Accent 5" w:uiPriority="51"/>
-    <w:lsdException w:name="Grid Table 7 Colorful Accent 5" w:uiPriority="52"/>
-    <w:lsdException w:name="Grid Table 1 Light Accent 6" w:uiPriority="46"/>
-    <w:lsdException w:name="Grid Table 2 Accent 6" w:uiPriority="47"/>
-    <w:lsdException w:name="Grid Table 3 Accent 6" w:uiPriority="48"/>
-    <w:lsdException w:name="Grid Table 4 Accent 6" w:uiPriority="49"/>
-    <w:lsdException w:name="Grid Table 5 Dark Accent 6" w:uiPriority="50"/>
-    <w:lsdException w:name="Grid Table 6 Colorful Accent 6" w:uiPriority="51"/>
-    <w:lsdException w:name="Grid Table 7 Colorful Accent 6" w:uiPriority="52"/>
-    <w:lsdException w:name="List Table 1 Light" w:uiPriority="46"/>
-    <w:lsdException w:name="List Table 2" w:uiPriority="47"/>
-    <w:lsdException w:name="List Table 3" w:uiPriority="48"/>
-    <w:lsdException w:name="List Table 4" w:uiPriority="49"/>
-    <w:lsdException w:name="List Table 5 Dark" w:uiPriority="50"/>
-    <w:lsdException w:name="List Table 6 Colorful" w:uiPriority="51"/>
-    <w:lsdException w:name="List Table 7 Colorful" w:uiPriority="52"/>
-    <w:lsdException w:name="List Table 1 Light Accent 1" w:uiPriority="46"/>
-    <w:lsdException w:name="List Table 2 Accent 1" w:uiPriority="47"/>
-    <w:lsdException w:name="List Table 3 Accent 1" w:uiPriority="48"/>
-    <w:lsdException w:name="List Table 4 Accent 1" w:uiPriority="49"/>
-    <w:lsdException w:name="List Table 5 Dark Accent 1" w:uiPriority="50"/>
-    <w:lsdException w:name="List Table 6 Colorful Accent 1" w:uiPriority="51"/>
-    <w:lsdException w:name="List Table 7 Colorful Accent 1" w:uiPriority="52"/>
-    <w:lsdException w:name="List Table 1 Light Accent 2" w:uiPriority="46"/>
-    <w:lsdException w:name="List Table 2 Accent 2" w:uiPriority="47"/>
-    <w:lsdException w:name="List Table 3 Accent 2" w:uiPriority="48"/>
-    <w:lsdException w:name="List Table 4 Accent 2" w:uiPriority="49"/>
-    <w:lsdException w:name="List Table 5 Dark Accent 2" w:uiPriority="50"/>
-    <w:lsdException w:name="List Table 6 Colorful Accent 2" w:uiPriority="51"/>
-    <w:lsdException w:name="List Table 7 Colorful Accent 2" w:uiPriority="52"/>
-    <w:lsdException w:name="List Table 1 Light Accent 3" w:uiPriority="46"/>
-    <w:lsdException w:name="List Table 2 Accent 3" w:uiPriority="47"/>
-    <w:lsdException w:name="List Table 3 Accent 3" w:uiPriority="48"/>
-    <w:lsdException w:name="List Table 4 Accent 3" w:uiPriority="49"/>
-    <w:lsdException w:name="List Table 5 Dark Accent 3" w:uiPriority="50"/>
-    <w:lsdException w:name="List Table 6 Colorful Accent 3" w:uiPriority="51"/>
-    <w:lsdException w:name="List Table 7 Colorful Accent 3" w:uiPriority="52"/>
-    <w:lsdException w:name="List Table 1 Light Accent 4" w:uiPriority="46"/>
-    <w:lsdException w:name="List Table 2 Accent 4" w:uiPriority="47"/>
-    <w:lsdException w:name="List Table 3 Accent 4" w:uiPriority="48"/>
-    <w:lsdException w:name="List Table 4 Accent 4" w:uiPriority="49"/>
-    <w:lsdException w:name="List Table 5 Dark Accent 4" w:uiPriority="50"/>
-    <w:lsdException w:name="List Table 6 Colorful Accent 4" w:uiPriority="51"/>
-    <w:lsdException w:name="List Table 7 Colorful Accent 4" w:uiPriority="52"/>
-    <w:lsdException w:name="List Table 1 Light Accent 5" w:uiPriority="46"/>
-    <w:lsdException w:name="List Table 2 Accent 5" w:uiPriority="47"/>
-    <w:lsdException w:name="List Table 3 Accent 5" w:uiPriority="48"/>
-    <w:lsdException w:name="List Table 4 Accent 5" w:uiPriority="49"/>
-    <w:lsdException w:name="List Table 5 Dark Accent 5" w:uiPriority="50"/>
-    <w:lsdException w:name="List Table 6 Colorful Accent 5" w:uiPriority="51"/>
-    <w:lsdException w:name="List Table 7 Colorful Accent 5" w:uiPriority="52"/>
-    <w:lsdException w:name="List Table 1 Light Accent 6" w:uiPriority="46"/>
-    <w:lsdException w:name="List Table 2 Accent 6" w:uiPriority="47"/>
-    <w:lsdException w:name="List Table 3 Accent 6" w:uiPriority="48"/>
-    <w:lsdException w:name="List Table 4 Accent 6" w:uiPriority="49"/>
-    <w:lsdException w:name="List Table 5 Dark Accent 6" w:uiPriority="50"/>
-    <w:lsdException w:name="List Table 6 Colorful Accent 6" w:uiPriority="51"/>
-    <w:lsdException w:name="List Table 7 Colorful Accent 6" w:uiPriority="52"/>
+  <w:latentStyles w:defLockedState="0" w:defUIPriority="99" w:defSemiHidden="1" w:defUnhideWhenUsed="1" w:defQFormat="0" w:count="267">
+    <w:lsdException w:name="Normal" w:semiHidden="0" w:uiPriority="0" w:unhideWhenUsed="0" w:qFormat="1"/>
+    <w:lsdException w:name="heading 1" w:semiHidden="0" w:uiPriority="9" w:unhideWhenUsed="0" w:qFormat="1"/>
+    <w:lsdException w:name="heading 2" w:uiPriority="9" w:qFormat="1"/>
+    <w:lsdException w:name="heading 3" w:uiPriority="9" w:qFormat="1"/>
+    <w:lsdException w:name="heading 4" w:uiPriority="9" w:qFormat="1"/>
+    <w:lsdException w:name="heading 5" w:uiPriority="9" w:qFormat="1"/>
+    <w:lsdException w:name="heading 6" w:uiPriority="9" w:qFormat="1"/>
+    <w:lsdException w:name="heading 7" w:uiPriority="9" w:qFormat="1"/>
+    <w:lsdException w:name="heading 8" w:uiPriority="9" w:qFormat="1"/>
+    <w:lsdException w:name="heading 9" w:uiPriority="9" w:qFormat="1"/>
+    <w:lsdException w:name="toc 1" w:uiPriority="39"/>
+    <w:lsdException w:name="toc 2" w:uiPriority="39"/>
+    <w:lsdException w:name="toc 3" w:uiPriority="39"/>
+    <w:lsdException w:name="toc 4" w:uiPriority="39"/>
+    <w:lsdException w:name="toc 5" w:uiPriority="39"/>
+    <w:lsdException w:name="toc 6" w:uiPriority="39"/>
+    <w:lsdException w:name="toc 7" w:uiPriority="39"/>
+    <w:lsdException w:name="toc 8" w:uiPriority="39"/>
+    <w:lsdException w:name="toc 9" w:uiPriority="39"/>
+    <w:lsdException w:name="caption" w:uiPriority="35" w:qFormat="1"/>
+    <w:lsdException w:name="Title" w:semiHidden="0" w:uiPriority="10" w:unhideWhenUsed="0" w:qFormat="1"/>
+    <w:lsdException w:name="Default Paragraph Font" w:uiPriority="1"/>
+    <w:lsdException w:name="Subtitle" w:semiHidden="0" w:uiPriority="11" w:unhideWhenUsed="0" w:qFormat="1"/>
+    <w:lsdException w:name="Strong" w:semiHidden="0" w:uiPriority="22" w:unhideWhenUsed="0" w:qFormat="1"/>
+    <w:lsdException w:name="Emphasis" w:semiHidden="0" w:uiPriority="20" w:unhideWhenUsed="0" w:qFormat="1"/>
+    <w:lsdException w:name="Table Grid" w:semiHidden="0" w:uiPriority="39" w:unhideWhenUsed="0"/>
+    <w:lsdException w:name="Placeholder Text" w:unhideWhenUsed="0"/>
+    <w:lsdException w:name="No Spacing" w:semiHidden="0" w:uiPriority="1" w:unhideWhenUsed="0" w:qFormat="1"/>
+    <w:lsdException w:name="Light Shading" w:semiHidden="0" w:uiPriority="60" w:unhideWhenUsed="0"/>
+    <w:lsdException w:name="Light List" w:semiHidden="0" w:uiPriority="61" w:unhideWhenUsed="0"/>
+    <w:lsdException w:name="Light Grid" w:semiHidden="0" w:uiPriority="62" w:unhideWhenUsed="0"/>
+    <w:lsdException w:name="Medium Shading 1" w:semiHidden="0" w:uiPriority="63" w:unhideWhenUsed="0"/>
+    <w:lsdException w:name="Medium Shading 2" w:semiHidden="0" w:uiPriority="64" w:unhideWhenUsed="0"/>
+    <w:lsdException w:name="Medium List 1" w:semiHidden="0" w:uiPriority="65" w:unhideWhenUsed="0"/>
+    <w:lsdException w:name="Medium List 2" w:semiHidden="0" w:uiPriority="66" w:unhideWhenUsed="0"/>
+    <w:lsdException w:name="Medium Grid 1" w:semiHidden="0" w:uiPriority="67" w:unhideWhenUsed="0"/>
+    <w:lsdException w:name="Medium Grid 2" w:semiHidden="0" w:uiPriority="68" w:unhideWhenUsed="0"/>
+    <w:lsdException w:name="Medium Grid 3" w:semiHidden="0" w:uiPriority="69" w:unhideWhenUsed="0"/>
+    <w:lsdException w:name="Dark List" w:semiHidden="0" w:uiPriority="70" w:unhideWhenUsed="0"/>
+    <w:lsdException w:name="Colorful Shading" w:semiHidden="0" w:uiPriority="71" w:unhideWhenUsed="0"/>
+    <w:lsdException w:name="Colorful List" w:semiHidden="0" w:uiPriority="72" w:unhideWhenUsed="0"/>
+    <w:lsdException w:name="Colorful Grid" w:semiHidden="0" w:uiPriority="73" w:unhideWhenUsed="0"/>
+    <w:lsdException w:name="Light Shading Accent 1" w:semiHidden="0" w:uiPriority="60" w:unhideWhenUsed="0"/>
+    <w:lsdException w:name="Light List Accent 1" w:semiHidden="0" w:uiPriority="61" w:unhideWhenUsed="0"/>
+    <w:lsdException w:name="Light Grid Accent 1" w:semiHidden="0" w:uiPriority="62" w:unhideWhenUsed="0"/>
+    <w:lsdException w:name="Medium Shading 1 Accent 1" w:semiHidden="0" w:uiPriority="63" w:unhideWhenUsed="0"/>
+    <w:lsdException w:name="Medium Shading 2 Accent 1" w:semiHidden="0" w:uiPriority="64" w:unhideWhenUsed="0"/>
+    <w:lsdException w:name="Medium List 1 Accent 1" w:semiHidden="0" w:uiPriority="65" w:unhideWhenUsed="0"/>
+    <w:lsdException w:name="Revision" w:unhideWhenUsed="0"/>
+    <w:lsdException w:name="List Paragraph" w:semiHidden="0" w:uiPriority="34" w:unhideWhenUsed="0" w:qFormat="1"/>
+    <w:lsdException w:name="Quote" w:semiHidden="0" w:uiPriority="29" w:unhideWhenUsed="0" w:qFormat="1"/>
+    <w:lsdException w:name="Intense Quote" w:semiHidden="0" w:uiPriority="30" w:unhideWhenUsed="0" w:qFormat="1"/>
+    <w:lsdException w:name="Medium List 2 Accent 1" w:semiHidden="0" w:uiPriority="66" w:unhideWhenUsed="0"/>
+    <w:lsdException w:name="Medium Grid 1 Accent 1" w:semiHidden="0" w:uiPriority="67" w:unhideWhenUsed="0"/>
+    <w:lsdException w:name="Medium Grid 2 Accent 1" w:semiHidden="0" w:uiPriority="68" w:unhideWhenUsed="0"/>
+    <w:lsdException w:name="Medium Grid 3 Accent 1" w:semiHidden="0" w:uiPriority="69" w:unhideWhenUsed="0"/>
+    <w:lsdException w:name="Dark List Accent 1" w:semiHidden="0" w:uiPriority="70" w:unhideWhenUsed="0"/>
+    <w:lsdException w:name="Colorful Shading Accent 1" w:semiHidden="0" w:uiPriority="71" w:unhideWhenUsed="0"/>
+    <w:lsdException w:name="Colorful List Accent 1" w:semiHidden="0" w:uiPriority="72" w:unhideWhenUsed="0"/>
+    <w:lsdException w:name="Colorful Grid Accent 1" w:semiHidden="0" w:uiPriority="73" w:unhideWhenUsed="0"/>
+    <w:lsdException w:name="Light Shading Accent 2" w:semiHidden="0" w:uiPriority="60" w:unhideWhenUsed="0"/>
+    <w:lsdException w:name="Light List Accent 2" w:semiHidden="0" w:uiPriority="61" w:unhideWhenUsed="0"/>
+    <w:lsdException w:name="Light Grid Accent 2" w:semiHidden="0" w:uiPriority="62" w:unhideWhenUsed="0"/>
+    <w:lsdException w:name="Medium Shading 1 Accent 2" w:semiHidden="0" w:uiPriority="63" w:unhideWhenUsed="0"/>
+    <w:lsdException w:name="Medium Shading 2 Accent 2" w:semiHidden="0" w:uiPriority="64" w:unhideWhenUsed="0"/>
+    <w:lsdException w:name="Medium List 1 Accent 2" w:semiHidden="0" w:uiPriority="65" w:unhideWhenUsed="0"/>
+    <w:lsdException w:name="Medium List 2 Accent 2" w:semiHidden="0" w:uiPriority="66" w:unhideWhenUsed="0"/>
+    <w:lsdException w:name="Medium Grid 1 Accent 2" w:semiHidden="0" w:uiPriority="67" w:unhideWhenUsed="0"/>
+    <w:lsdException w:name="Medium Grid 2 Accent 2" w:semiHidden="0" w:uiPriority="68" w:unhideWhenUsed="0"/>
+    <w:lsdException w:name="Medium Grid 3 Accent 2" w:semiHidden="0" w:uiPriority="69" w:unhideWhenUsed="0"/>
+    <w:lsdException w:name="Dark List Accent 2" w:semiHidden="0" w:uiPriority="70" w:unhideWhenUsed="0"/>
+    <w:lsdException w:name="Colorful Shading Accent 2" w:semiHidden="0" w:uiPriority="71" w:unhideWhenUsed="0"/>
+    <w:lsdException w:name="Colorful List Accent 2" w:semiHidden="0" w:uiPriority="72" w:unhideWhenUsed="0"/>
+    <w:lsdException w:name="Colorful Grid Accent 2" w:semiHidden="0" w:uiPriority="73" w:unhideWhenUsed="0"/>
+    <w:lsdException w:name="Light Shading Accent 3" w:semiHidden="0" w:uiPriority="60" w:unhideWhenUsed="0"/>
+    <w:lsdException w:name="Light List Accent 3" w:semiHidden="0" w:uiPriority="61" w:unhideWhenUsed="0"/>
+    <w:lsdException w:name="Light Grid Accent 3" w:semiHidden="0" w:uiPriority="62" w:unhideWhenUsed="0"/>
+    <w:lsdException w:name="Medium Shading 1 Accent 3" w:semiHidden="0" w:uiPriority="63" w:unhideWhenUsed="0"/>
+    <w:lsdException w:name="Medium Shading 2 Accent 3" w:semiHidden="0" w:uiPriority="64" w:unhideWhenUsed="0"/>
+    <w:lsdException w:name="Medium List 1 Accent 3" w:semiHidden="0" w:uiPriority="65" w:unhideWhenUsed="0"/>
+    <w:lsdException w:name="Medium List 2 Accent 3" w:semiHidden="0" w:uiPriority="66" w:unhideWhenUsed="0"/>
+    <w:lsdException w:name="Medium Grid 1 Accent 3" w:semiHidden="0" w:uiPriority="67" w:unhideWhenUsed="0"/>
+    <w:lsdException w:name="Medium Grid 2 Accent 3" w:semiHidden="0" w:uiPriority="68" w:unhideWhenUsed="0"/>
+    <w:lsdException w:name="Medium Grid 3 Accent 3" w:semiHidden="0" w:uiPriority="69" w:unhideWhenUsed="0"/>
+    <w:lsdException w:name="Dark List Accent 3" w:semiHidden="0" w:uiPriority="70" w:unhideWhenUsed="0"/>
+    <w:lsdException w:name="Colorful Shading Accent 3" w:semiHidden="0" w:uiPriority="71" w:unhideWhenUsed="0"/>
+    <w:lsdException w:name="Colorful List Accent 3" w:semiHidden="0" w:uiPriority="72" w:unhideWhenUsed="0"/>
+    <w:lsdException w:name="Colorful Grid Accent 3" w:semiHidden="0" w:uiPriority="73" w:unhideWhenUsed="0"/>
+    <w:lsdException w:name="Light Shading Accent 4" w:semiHidden="0" w:uiPriority="60" w:unhideWhenUsed="0"/>
+    <w:lsdException w:name="Light List Accent 4" w:semiHidden="0" w:uiPriority="61" w:unhideWhenUsed="0"/>
+    <w:lsdException w:name="Light Grid Accent 4" w:semiHidden="0" w:uiPriority="62" w:unhideWhenUsed="0"/>
+    <w:lsdException w:name="Medium Shading 1 Accent 4" w:semiHidden="0" w:uiPriority="63" w:unhideWhenUsed="0"/>
+    <w:lsdException w:name="Medium Shading 2 Accent 4" w:semiHidden="0" w:uiPriority="64" w:unhideWhenUsed="0"/>
+    <w:lsdException w:name="Medium List 1 Accent 4" w:semiHidden="0" w:uiPriority="65" w:unhideWhenUsed="0"/>
+    <w:lsdException w:name="Medium List 2 Accent 4" w:semiHidden="0" w:uiPriority="66" w:unhideWhenUsed="0"/>
+    <w:lsdException w:name="Medium Grid 1 Accent 4" w:semiHidden="0" w:uiPriority="67" w:unhideWhenUsed="0"/>
+    <w:lsdException w:name="Medium Grid 2 Accent 4" w:semiHidden="0" w:uiPriority="68" w:unhideWhenUsed="0"/>
+    <w:lsdException w:name="Medium Grid 3 Accent 4" w:semiHidden="0" w:uiPriority="69" w:unhideWhenUsed="0"/>
+    <w:lsdException w:name="Dark List Accent 4" w:semiHidden="0" w:uiPriority="70" w:unhideWhenUsed="0"/>
+    <w:lsdException w:name="Colorful Shading Accent 4" w:semiHidden="0" w:uiPriority="71" w:unhideWhenUsed="0"/>
+    <w:lsdException w:name="Colorful List Accent 4" w:semiHidden="0" w:uiPriority="72" w:unhideWhenUsed="0"/>
+    <w:lsdException w:name="Colorful Grid Accent 4" w:semiHidden="0" w:uiPriority="73" w:unhideWhenUsed="0"/>
+    <w:lsdException w:name="Light Shading Accent 5" w:semiHidden="0" w:uiPriority="60" w:unhideWhenUsed="0"/>
+    <w:lsdException w:name="Light List Accent 5" w:semiHidden="0" w:uiPriority="61" w:unhideWhenUsed="0"/>
+    <w:lsdException w:name="Light Grid Accent 5" w:semiHidden="0" w:uiPriority="62" w:unhideWhenUsed="0"/>
+    <w:lsdException w:name="Medium Shading 1 Accent 5" w:semiHidden="0" w:uiPriority="63" w:unhideWhenUsed="0"/>
+    <w:lsdException w:name="Medium Shading 2 Accent 5" w:semiHidden="0" w:uiPriority="64" w:unhideWhenUsed="0"/>
+    <w:lsdException w:name="Medium List 1 Accent 5" w:semiHidden="0" w:uiPriority="65" w:unhideWhenUsed="0"/>
+    <w:lsdException w:name="Medium List 2 Accent 5" w:semiHidden="0" w:uiPriority="66" w:unhideWhenUsed="0"/>
+    <w:lsdException w:name="Medium Grid 1 Accent 5" w:semiHidden="0" w:uiPriority="67" w:unhideWhenUsed="0"/>
+    <w:lsdException w:name="Medium Grid 2 Accent 5" w:semiHidden="0" w:uiPriority="68" w:unhideWhenUsed="0"/>
+    <w:lsdException w:name="Medium Grid 3 Accent 5" w:semiHidden="0" w:uiPriority="69" w:unhideWhenUsed="0"/>
+    <w:lsdException w:name="Dark List Accent 5" w:semiHidden="0" w:uiPriority="70" w:unhideWhenUsed="0"/>
+    <w:lsdException w:name="Colorful Shading Accent 5" w:semiHidden="0" w:uiPriority="71" w:unhideWhenUsed="0"/>
+    <w:lsdException w:name="Colorful List Accent 5" w:semiHidden="0" w:uiPriority="72" w:unhideWhenUsed="0"/>
+    <w:lsdException w:name="Colorful Grid Accent 5" w:semiHidden="0" w:uiPriority="73" w:unhideWhenUsed="0"/>
+    <w:lsdException w:name="Light Shading Accent 6" w:semiHidden="0" w:uiPriority="60" w:unhideWhenUsed="0"/>
+    <w:lsdException w:name="Light List Accent 6" w:semiHidden="0" w:uiPriority="61" w:unhideWhenUsed="0"/>
+    <w:lsdException w:name="Light Grid Accent 6" w:semiHidden="0" w:uiPriority="62" w:unhideWhenUsed="0"/>
+    <w:lsdException w:name="Medium Shading 1 Accent 6" w:semiHidden="0" w:uiPriority="63" w:unhideWhenUsed="0"/>
+    <w:lsdException w:name="Medium Shading 2 Accent 6" w:semiHidden="0" w:uiPriority="64" w:unhideWhenUsed="0"/>
+    <w:lsdException w:name="Medium List 1 Accent 6" w:semiHidden="0" w:uiPriority="65" w:unhideWhenUsed="0"/>
+    <w:lsdException w:name="Medium List 2 Accent 6" w:semiHidden="0" w:uiPriority="66" w:unhideWhenUsed="0"/>
+    <w:lsdException w:name="Medium Grid 1 Accent 6" w:semiHidden="0" w:uiPriority="67" w:unhideWhenUsed="0"/>
+    <w:lsdException w:name="Medium Grid 2 Accent 6" w:semiHidden="0" w:uiPriority="68" w:unhideWhenUsed="0"/>
+    <w:lsdException w:name="Medium Grid 3 Accent 6" w:semiHidden="0" w:uiPriority="69" w:unhideWhenUsed="0"/>
+    <w:lsdException w:name="Dark List Accent 6" w:semiHidden="0" w:uiPriority="70" w:unhideWhenUsed="0"/>
+    <w:lsdException w:name="Colorful Shading Accent 6" w:semiHidden="0" w:uiPriority="71" w:unhideWhenUsed="0"/>
+    <w:lsdException w:name="Colorful List Accent 6" w:semiHidden="0" w:uiPriority="72" w:unhideWhenUsed="0"/>
+    <w:lsdException w:name="Colorful Grid Accent 6" w:semiHidden="0" w:uiPriority="73" w:unhideWhenUsed="0"/>
+    <w:lsdException w:name="Subtle Emphasis" w:semiHidden="0" w:uiPriority="19" w:unhideWhenUsed="0" w:qFormat="1"/>
+    <w:lsdException w:name="Intense Emphasis" w:semiHidden="0" w:uiPriority="21" w:unhideWhenUsed="0" w:qFormat="1"/>
+    <w:lsdException w:name="Subtle Reference" w:semiHidden="0" w:uiPriority="31" w:unhideWhenUsed="0" w:qFormat="1"/>
+    <w:lsdException w:name="Intense Reference" w:semiHidden="0" w:uiPriority="32" w:unhideWhenUsed="0" w:qFormat="1"/>
+    <w:lsdException w:name="Book Title" w:semiHidden="0" w:uiPriority="33" w:unhideWhenUsed="0" w:qFormat="1"/>
+    <w:lsdException w:name="Bibliography" w:uiPriority="37"/>
+    <w:lsdException w:name="TOC Heading" w:uiPriority="39" w:qFormat="1"/>
   </w:latentStyles>
   <w:style w:type="paragraph" w:default="1" w:styleId="Normal">
     <w:name w:val="Normal"/>
     <w:qFormat/>
+    <w:rsid w:val="00F1782F"/>
   </w:style>
   <w:style w:type="paragraph" w:styleId="Heading2">
     <w:name w:val="heading 2"/>
@@ -5323,6 +4988,7 @@
     <w:uiPriority w:val="99"/>
     <w:semiHidden/>
     <w:unhideWhenUsed/>
+    <w:qFormat/>
     <w:tblPr>
       <w:tblInd w:w="0" w:type="dxa"/>
       <w:tblCellMar>
@@ -5402,6 +5068,36 @@
       <w:lang w:val="en-US" w:bidi="en-US"/>
     </w:rPr>
   </w:style>
+  <w:style w:type="paragraph" w:styleId="BalloonText">
+    <w:name w:val="Balloon Text"/>
+    <w:basedOn w:val="Normal"/>
+    <w:link w:val="BalloonTextChar"/>
+    <w:uiPriority w:val="99"/>
+    <w:semiHidden/>
+    <w:unhideWhenUsed/>
+    <w:rsid w:val="00025F4F"/>
+    <w:pPr>
+      <w:spacing w:after="0" w:line="240" w:lineRule="auto"/>
+    </w:pPr>
+    <w:rPr>
+      <w:rFonts w:ascii="Tahoma" w:hAnsi="Tahoma" w:cs="Tahoma"/>
+      <w:sz w:val="16"/>
+      <w:szCs w:val="16"/>
+    </w:rPr>
+  </w:style>
+  <w:style w:type="character" w:customStyle="1" w:styleId="BalloonTextChar">
+    <w:name w:val="Balloon Text Char"/>
+    <w:basedOn w:val="DefaultParagraphFont"/>
+    <w:link w:val="BalloonText"/>
+    <w:uiPriority w:val="99"/>
+    <w:semiHidden/>
+    <w:rsid w:val="00025F4F"/>
+    <w:rPr>
+      <w:rFonts w:ascii="Tahoma" w:hAnsi="Tahoma" w:cs="Tahoma"/>
+      <w:sz w:val="16"/>
+      <w:szCs w:val="16"/>
+    </w:rPr>
+  </w:style>
 </w:styles>
 </file>
 
@@ -5448,7 +5144,7 @@
     </a:clrScheme>
     <a:fontScheme name="Office">
       <a:majorFont>
-        <a:latin typeface="Calibri Light" panose="020F0302020204030204"/>
+        <a:latin typeface="Calibri Light"/>
         <a:ea typeface=""/>
         <a:cs typeface=""/>
         <a:font script="Jpan" typeface="ＭＳ ゴシック"/>
@@ -5483,7 +5179,7 @@
         <a:font script="Geor" typeface="Sylfaen"/>
       </a:majorFont>
       <a:minorFont>
-        <a:latin typeface="Calibri" panose="020F0502020204030204"/>
+        <a:latin typeface="Calibri"/>
         <a:ea typeface=""/>
         <a:cs typeface=""/>
         <a:font script="Jpan" typeface="ＭＳ 明朝"/>
@@ -5660,7 +5356,7 @@
   <a:extraClrSchemeLst/>
   <a:extLst>
     <a:ext uri="{05A4C25C-085E-4340-85A3-A5531E510DB2}">
-      <thm15:themeFamily xmlns:thm15="http://schemas.microsoft.com/office/thememl/2012/main" name="Office Theme" id="{62F939B6-93AF-4DB8-9C6B-D6C7DFDC589F}" vid="{4A3C46E8-61CC-4603-A589-7422A47A8E4A}"/>
+      <thm15:themeFamily xmlns:thm15="http://schemas.microsoft.com/office/thememl/2012/main" xmlns="" name="Office Theme" id="{62F939B6-93AF-4DB8-9C6B-D6C7DFDC589F}" vid="{4A3C46E8-61CC-4603-A589-7422A47A8E4A}"/>
     </a:ext>
   </a:extLst>
 </a:theme>

</xml_diff>